<commit_message>
codigo y modelos modificados
</commit_message>
<xml_diff>
--- a/entregable.docx
+++ b/entregable.docx
@@ -5,6 +5,7 @@
     <w:p>
       <w:pPr>
         <w:pStyle w:val="Ttulo1"/>
+        <w:ind w:left="720" w:hanging="720"/>
       </w:pPr>
       <w:r>
         <w:t>Introducción</w:t>
@@ -860,8 +861,6 @@
             <w:r>
               <w:t xml:space="preserve"> </w:t>
             </w:r>
-            <w:bookmarkStart w:id="0" w:name="_GoBack"/>
-            <w:bookmarkEnd w:id="0"/>
             <w:r>
               <w:t xml:space="preserve">El </w:t>
             </w:r>
@@ -1153,6 +1152,13 @@
             <w:pPr>
               <w:spacing w:after="0"/>
             </w:pPr>
+            <w:bookmarkStart w:id="0" w:name="_GoBack"/>
+            <w:bookmarkEnd w:id="0"/>
+          </w:p>
+          <w:p>
+            <w:pPr>
+              <w:spacing w:after="0"/>
+            </w:pPr>
             <w:r>
               <w:t>FA3.3.1 NO SE ENCONTRARON COINCIDENCIAS DE SOFTWARE</w:t>
             </w:r>
@@ -1167,11 +1173,8 @@
               <w:spacing w:after="0"/>
             </w:pPr>
             <w:r>
-              <w:t xml:space="preserve">1. El sistema muestra un mensaje, notificando que no hay </w:t>
-            </w:r>
-            <w:r>
               <w:lastRenderedPageBreak/>
-              <w:t>registros encontrados y muestra el formulario nuevamente.</w:t>
+              <w:t>1. El sistema muestra un mensaje, notificando que no hay registros encontrados y muestra el formulario nuevamente.</w:t>
             </w:r>
           </w:p>
           <w:p>
@@ -1237,7 +1240,13 @@
               <w:spacing w:after="0"/>
             </w:pPr>
             <w:r>
-              <w:t>EX1 FALLA AL CONECTAR CON LA BASE DE DATOS:</w:t>
+              <w:t>EX</w:t>
+            </w:r>
+            <w:r>
+              <w:t>6.</w:t>
+            </w:r>
+            <w:r>
+              <w:t>1 FALLA AL CONECTAR CON LA BASE DE DATOS:</w:t>
             </w:r>
           </w:p>
           <w:p>
@@ -2191,11 +2200,8 @@
               <w:spacing w:after="0"/>
             </w:pPr>
             <w:r>
-              <w:t xml:space="preserve">5. El sistema muestra un formulario, pidiendo los datos de </w:t>
-            </w:r>
-            <w:r>
               <w:lastRenderedPageBreak/>
-              <w:t>HARDWARE (Tipo de HARDWARE, Número de inventario, Modelo, Número de serie, ubicación y/o descripción).</w:t>
+              <w:t>5. El sistema muestra un formulario, pidiendo los datos de HARDWARE (Tipo de HARDWARE, Número de inventario, Modelo, Número de serie, ubicación y/o descripción).</w:t>
             </w:r>
           </w:p>
           <w:p>
@@ -2570,11 +2576,8 @@
               <w:spacing w:after="0"/>
             </w:pPr>
             <w:r>
-              <w:t xml:space="preserve">1. El sistema muestra un mensaje indicando que hubo una falla </w:t>
-            </w:r>
-            <w:r>
               <w:lastRenderedPageBreak/>
-              <w:t>al conectar con la base de datos.</w:t>
+              <w:t>1. El sistema muestra un mensaje indicando que hubo una falla al conectar con la base de datos.</w:t>
             </w:r>
           </w:p>
           <w:p>
@@ -3507,6 +3510,7 @@
               <w:spacing w:after="0"/>
             </w:pPr>
             <w:r>
+              <w:lastRenderedPageBreak/>
               <w:t xml:space="preserve">6. El </w:t>
             </w:r>
             <w:proofErr w:type="spellStart"/>
@@ -3515,11 +3519,7 @@
             </w:r>
             <w:proofErr w:type="spellEnd"/>
             <w:r>
-              <w:t xml:space="preserve"> llena los datos que se requieren y selecciona la </w:t>
-            </w:r>
-            <w:r>
-              <w:lastRenderedPageBreak/>
-              <w:t>opción “Guardar” (ver EX1).</w:t>
+              <w:t xml:space="preserve"> llena los datos que se requieren y selecciona la opción “Guardar” (ver EX1).</w:t>
             </w:r>
           </w:p>
           <w:p>
@@ -15630,6 +15630,7 @@
   </w:compat>
   <w:rsids>
     <w:rsidRoot w:val="00456F18"/>
+    <w:rsid w:val="00280487"/>
     <w:rsid w:val="00456F18"/>
     <w:rsid w:val="00923E13"/>
   </w:rsids>
@@ -16440,7 +16441,7 @@
 </file>
 
 <file path=customXml/itemProps1.xml><?xml version="1.0" encoding="utf-8"?>
-<ds:datastoreItem xmlns:ds="http://schemas.openxmlformats.org/officeDocument/2006/customXml" ds:itemID="{3FC8754A-6386-4DBF-9ACD-1CE8309DC98C}">
+<ds:datastoreItem xmlns:ds="http://schemas.openxmlformats.org/officeDocument/2006/customXml" ds:itemID="{D058960E-FFE5-4B9F-85E9-27CDA0554CB6}">
   <ds:schemaRefs>
     <ds:schemaRef ds:uri="http://schemas.openxmlformats.org/officeDocument/2006/bibliography"/>
   </ds:schemaRefs>

</xml_diff>

<commit_message>
Diagramas de actividades agregados
</commit_message>
<xml_diff>
--- a/entregable.docx
+++ b/entregable.docx
@@ -1152,8 +1152,6 @@
             <w:pPr>
               <w:spacing w:after="0"/>
             </w:pPr>
-            <w:bookmarkStart w:id="0" w:name="_GoBack"/>
-            <w:bookmarkEnd w:id="0"/>
           </w:p>
           <w:p>
             <w:pPr>
@@ -5515,47 +5513,55 @@
     <w:p/>
     <w:tbl>
       <w:tblPr>
-        <w:tblStyle w:val="a3"/>
-        <w:tblW w:w="8682" w:type="dxa"/>
-        <w:tblInd w:w="0" w:type="dxa"/>
-        <w:tblLayout w:type="fixed"/>
-        <w:tblLook w:val="0400" w:firstRow="0" w:lastRow="0" w:firstColumn="0" w:lastColumn="0" w:noHBand="0" w:noVBand="1"/>
+        <w:tblW w:w="4923" w:type="pct"/>
+        <w:tblLook w:val="04A0" w:firstRow="1" w:lastRow="0" w:firstColumn="1" w:lastColumn="0" w:noHBand="0" w:noVBand="1"/>
       </w:tblPr>
       <w:tblGrid>
-        <w:gridCol w:w="2730"/>
-        <w:gridCol w:w="5952"/>
+        <w:gridCol w:w="2803"/>
+        <w:gridCol w:w="6112"/>
       </w:tblGrid>
       <w:tr>
         <w:trPr>
-          <w:trHeight w:val="320"/>
+          <w:trHeight w:val="329"/>
         </w:trPr>
         <w:tc>
           <w:tcPr>
-            <w:tcW w:w="2730" w:type="dxa"/>
+            <w:tcW w:w="1572" w:type="pct"/>
             <w:tcBorders>
               <w:top w:val="single" w:sz="4" w:space="0" w:color="000000"/>
               <w:left w:val="single" w:sz="8" w:space="0" w:color="000000"/>
               <w:bottom w:val="single" w:sz="4" w:space="0" w:color="000000"/>
               <w:right w:val="nil"/>
             </w:tcBorders>
-          </w:tcPr>
-          <w:p>
-            <w:pPr>
-              <w:rPr>
-                <w:b/>
-              </w:rPr>
-            </w:pPr>
-            <w:r>
-              <w:rPr>
-                <w:b/>
-              </w:rPr>
+            <w:hideMark/>
+          </w:tcPr>
+          <w:p>
+            <w:pPr>
+              <w:rPr>
+                <w:rFonts w:cs="Arial"/>
+                <w:b/>
+              </w:rPr>
+            </w:pPr>
+            <w:r>
+              <w:rPr>
+                <w:rFonts w:cs="Arial"/>
+                <w:b/>
+              </w:rPr>
+              <w:softHyphen/>
+            </w:r>
+            <w:r>
+              <w:rPr>
+                <w:rFonts w:cs="Arial"/>
+                <w:b/>
+              </w:rPr>
+              <w:softHyphen/>
               <w:t>ID:</w:t>
             </w:r>
           </w:p>
         </w:tc>
         <w:tc>
           <w:tcPr>
-            <w:tcW w:w="5952" w:type="dxa"/>
+            <w:tcW w:w="3428" w:type="pct"/>
             <w:tcBorders>
               <w:top w:val="single" w:sz="4" w:space="0" w:color="000000"/>
               <w:left w:val="single" w:sz="4" w:space="0" w:color="000000"/>
@@ -5563,35 +5569,59 @@
               <w:right w:val="single" w:sz="8" w:space="0" w:color="000000"/>
             </w:tcBorders>
           </w:tcPr>
-          <w:p>
-            <w:r>
-              <w:t>CU05</w:t>
-            </w:r>
-          </w:p>
+          <w:sdt>
+            <w:sdtPr>
+              <w:rPr>
+                <w:rFonts w:cs="Arial"/>
+              </w:rPr>
+              <w:id w:val="1184788366"/>
+              <w:placeholder>
+                <w:docPart w:val="4ADCE276708C4973AA952D4E56E8A5A0"/>
+              </w:placeholder>
+            </w:sdtPr>
+            <w:sdtContent>
+              <w:p>
+                <w:pPr>
+                  <w:rPr>
+                    <w:rFonts w:cs="Arial"/>
+                  </w:rPr>
+                </w:pPr>
+                <w:r>
+                  <w:rPr>
+                    <w:rFonts w:cs="Arial"/>
+                  </w:rPr>
+                  <w:t>CU05</w:t>
+                </w:r>
+              </w:p>
+            </w:sdtContent>
+          </w:sdt>
         </w:tc>
       </w:tr>
       <w:tr>
         <w:trPr>
-          <w:trHeight w:val="320"/>
+          <w:trHeight w:val="329"/>
         </w:trPr>
         <w:tc>
           <w:tcPr>
-            <w:tcW w:w="2730" w:type="dxa"/>
+            <w:tcW w:w="1572" w:type="pct"/>
             <w:tcBorders>
               <w:top w:val="single" w:sz="4" w:space="0" w:color="000000"/>
               <w:left w:val="single" w:sz="8" w:space="0" w:color="000000"/>
               <w:bottom w:val="single" w:sz="4" w:space="0" w:color="000000"/>
               <w:right w:val="nil"/>
             </w:tcBorders>
-          </w:tcPr>
-          <w:p>
-            <w:pPr>
-              <w:rPr>
-                <w:b/>
-              </w:rPr>
-            </w:pPr>
-            <w:r>
-              <w:rPr>
+            <w:hideMark/>
+          </w:tcPr>
+          <w:p>
+            <w:pPr>
+              <w:rPr>
+                <w:rFonts w:cs="Arial"/>
+                <w:b/>
+              </w:rPr>
+            </w:pPr>
+            <w:r>
+              <w:rPr>
+                <w:rFonts w:cs="Arial"/>
                 <w:b/>
               </w:rPr>
               <w:t>Nombre:</w:t>
@@ -5600,7 +5630,7 @@
         </w:tc>
         <w:tc>
           <w:tcPr>
-            <w:tcW w:w="5952" w:type="dxa"/>
+            <w:tcW w:w="3428" w:type="pct"/>
             <w:tcBorders>
               <w:top w:val="single" w:sz="4" w:space="0" w:color="000000"/>
               <w:left w:val="single" w:sz="4" w:space="0" w:color="000000"/>
@@ -5608,35 +5638,59 @@
               <w:right w:val="single" w:sz="8" w:space="0" w:color="000000"/>
             </w:tcBorders>
           </w:tcPr>
-          <w:p>
-            <w:r>
-              <w:t>Generar datos estadísticos</w:t>
-            </w:r>
-          </w:p>
+          <w:sdt>
+            <w:sdtPr>
+              <w:rPr>
+                <w:rFonts w:cs="Arial"/>
+              </w:rPr>
+              <w:id w:val="-487862698"/>
+              <w:placeholder>
+                <w:docPart w:val="4ADCE276708C4973AA952D4E56E8A5A0"/>
+              </w:placeholder>
+            </w:sdtPr>
+            <w:sdtContent>
+              <w:p>
+                <w:pPr>
+                  <w:rPr>
+                    <w:rFonts w:cs="Arial"/>
+                  </w:rPr>
+                </w:pPr>
+                <w:r>
+                  <w:rPr>
+                    <w:rFonts w:cs="Arial"/>
+                  </w:rPr>
+                  <w:t>Generar Reporte Estadístico</w:t>
+                </w:r>
+              </w:p>
+            </w:sdtContent>
+          </w:sdt>
         </w:tc>
       </w:tr>
       <w:tr>
         <w:trPr>
-          <w:trHeight w:val="320"/>
+          <w:trHeight w:val="329"/>
         </w:trPr>
         <w:tc>
           <w:tcPr>
-            <w:tcW w:w="2730" w:type="dxa"/>
+            <w:tcW w:w="1572" w:type="pct"/>
             <w:tcBorders>
               <w:top w:val="single" w:sz="4" w:space="0" w:color="000000"/>
               <w:left w:val="single" w:sz="8" w:space="0" w:color="000000"/>
               <w:bottom w:val="single" w:sz="4" w:space="0" w:color="000000"/>
               <w:right w:val="nil"/>
             </w:tcBorders>
-          </w:tcPr>
-          <w:p>
-            <w:pPr>
-              <w:rPr>
-                <w:b/>
-              </w:rPr>
-            </w:pPr>
-            <w:r>
-              <w:rPr>
+            <w:hideMark/>
+          </w:tcPr>
+          <w:p>
+            <w:pPr>
+              <w:rPr>
+                <w:rFonts w:cs="Arial"/>
+                <w:b/>
+              </w:rPr>
+            </w:pPr>
+            <w:r>
+              <w:rPr>
+                <w:rFonts w:cs="Arial"/>
                 <w:b/>
               </w:rPr>
               <w:t>Autor(es):</w:t>
@@ -5645,7 +5699,7 @@
         </w:tc>
         <w:tc>
           <w:tcPr>
-            <w:tcW w:w="5952" w:type="dxa"/>
+            <w:tcW w:w="3428" w:type="pct"/>
             <w:tcBorders>
               <w:top w:val="single" w:sz="4" w:space="0" w:color="000000"/>
               <w:left w:val="single" w:sz="4" w:space="0" w:color="000000"/>
@@ -5654,124 +5708,195 @@
             </w:tcBorders>
           </w:tcPr>
           <w:p>
-            <w:r>
-              <w:t>Cristian Mauricio Báez Mora</w:t>
+            <w:pPr>
+              <w:rPr>
+                <w:rFonts w:cs="Arial"/>
+              </w:rPr>
+            </w:pPr>
+            <w:r>
+              <w:rPr>
+                <w:rFonts w:cs="Arial"/>
+              </w:rPr>
+              <w:t>Mora Báez Cristian Mauricio</w:t>
             </w:r>
           </w:p>
         </w:tc>
       </w:tr>
       <w:tr>
         <w:trPr>
-          <w:trHeight w:val="320"/>
+          <w:trHeight w:val="329"/>
         </w:trPr>
         <w:tc>
           <w:tcPr>
-            <w:tcW w:w="2730" w:type="dxa"/>
+            <w:tcW w:w="1572" w:type="pct"/>
             <w:tcBorders>
               <w:top w:val="single" w:sz="4" w:space="0" w:color="000000"/>
               <w:left w:val="single" w:sz="8" w:space="0" w:color="000000"/>
               <w:bottom w:val="single" w:sz="4" w:space="0" w:color="000000"/>
               <w:right w:val="nil"/>
             </w:tcBorders>
-          </w:tcPr>
-          <w:p>
-            <w:pPr>
-              <w:rPr>
-                <w:b/>
-              </w:rPr>
-            </w:pPr>
-            <w:r>
-              <w:rPr>
+            <w:hideMark/>
+          </w:tcPr>
+          <w:p>
+            <w:pPr>
+              <w:rPr>
+                <w:rFonts w:cs="Arial"/>
+                <w:b/>
+              </w:rPr>
+            </w:pPr>
+            <w:r>
+              <w:rPr>
+                <w:rFonts w:cs="Arial"/>
                 <w:b/>
               </w:rPr>
               <w:t>Fecha de creación:</w:t>
             </w:r>
           </w:p>
         </w:tc>
-        <w:tc>
-          <w:tcPr>
-            <w:tcW w:w="5952" w:type="dxa"/>
-            <w:tcBorders>
-              <w:top w:val="single" w:sz="4" w:space="0" w:color="000000"/>
-              <w:left w:val="single" w:sz="4" w:space="0" w:color="000000"/>
-              <w:bottom w:val="single" w:sz="4" w:space="0" w:color="000000"/>
-              <w:right w:val="single" w:sz="8" w:space="0" w:color="000000"/>
-            </w:tcBorders>
-          </w:tcPr>
-          <w:p>
-            <w:r>
-              <w:t>22/09/2018</w:t>
-            </w:r>
-          </w:p>
-        </w:tc>
+        <w:sdt>
+          <w:sdtPr>
+            <w:rPr>
+              <w:rFonts w:cs="Arial"/>
+            </w:rPr>
+            <w:id w:val="568382626"/>
+            <w:placeholder>
+              <w:docPart w:val="D1CC0E4F4E8B4EB89112F93B014CD08D"/>
+            </w:placeholder>
+            <w:date w:fullDate="2018-09-23T00:00:00Z">
+              <w:dateFormat w:val="dd/MM/yyyy"/>
+              <w:lid w:val="es-MX"/>
+              <w:storeMappedDataAs w:val="dateTime"/>
+              <w:calendar w:val="gregorian"/>
+            </w:date>
+          </w:sdtPr>
+          <w:sdtContent>
+            <w:tc>
+              <w:tcPr>
+                <w:tcW w:w="3428" w:type="pct"/>
+                <w:tcBorders>
+                  <w:top w:val="single" w:sz="4" w:space="0" w:color="000000"/>
+                  <w:left w:val="single" w:sz="4" w:space="0" w:color="000000"/>
+                  <w:bottom w:val="single" w:sz="4" w:space="0" w:color="000000"/>
+                  <w:right w:val="single" w:sz="8" w:space="0" w:color="000000"/>
+                </w:tcBorders>
+              </w:tcPr>
+              <w:p>
+                <w:pPr>
+                  <w:rPr>
+                    <w:rFonts w:cs="Arial"/>
+                  </w:rPr>
+                </w:pPr>
+                <w:r>
+                  <w:rPr>
+                    <w:rFonts w:cs="Arial"/>
+                  </w:rPr>
+                  <w:t>23/09/2018</w:t>
+                </w:r>
+              </w:p>
+            </w:tc>
+          </w:sdtContent>
+        </w:sdt>
       </w:tr>
       <w:tr>
         <w:trPr>
-          <w:trHeight w:val="320"/>
+          <w:trHeight w:val="329"/>
         </w:trPr>
         <w:tc>
           <w:tcPr>
-            <w:tcW w:w="2730" w:type="dxa"/>
+            <w:tcW w:w="1572" w:type="pct"/>
             <w:tcBorders>
               <w:top w:val="single" w:sz="4" w:space="0" w:color="000000"/>
               <w:left w:val="single" w:sz="8" w:space="0" w:color="000000"/>
               <w:bottom w:val="single" w:sz="4" w:space="0" w:color="000000"/>
               <w:right w:val="nil"/>
             </w:tcBorders>
-          </w:tcPr>
-          <w:p>
-            <w:pPr>
-              <w:rPr>
-                <w:b/>
-              </w:rPr>
-            </w:pPr>
-            <w:r>
-              <w:rPr>
+            <w:hideMark/>
+          </w:tcPr>
+          <w:p>
+            <w:pPr>
+              <w:rPr>
+                <w:rFonts w:cs="Arial"/>
+                <w:b/>
+              </w:rPr>
+            </w:pPr>
+            <w:r>
+              <w:rPr>
+                <w:rFonts w:cs="Arial"/>
                 <w:b/>
               </w:rPr>
               <w:t>Fecha de actualización:</w:t>
             </w:r>
           </w:p>
         </w:tc>
-        <w:tc>
-          <w:tcPr>
-            <w:tcW w:w="5952" w:type="dxa"/>
-            <w:tcBorders>
-              <w:top w:val="single" w:sz="4" w:space="0" w:color="000000"/>
-              <w:left w:val="single" w:sz="4" w:space="0" w:color="000000"/>
-              <w:bottom w:val="single" w:sz="4" w:space="0" w:color="000000"/>
-              <w:right w:val="single" w:sz="8" w:space="0" w:color="000000"/>
-            </w:tcBorders>
-          </w:tcPr>
-          <w:p>
-            <w:r>
-              <w:t>N/A</w:t>
-            </w:r>
-          </w:p>
-        </w:tc>
+        <w:sdt>
+          <w:sdtPr>
+            <w:rPr>
+              <w:rFonts w:cs="Arial"/>
+            </w:rPr>
+            <w:id w:val="-1472899726"/>
+            <w:placeholder>
+              <w:docPart w:val="D1CC0E4F4E8B4EB89112F93B014CD08D"/>
+            </w:placeholder>
+            <w:date>
+              <w:dateFormat w:val="dd/MM/yyyy"/>
+              <w:lid w:val="es-MX"/>
+              <w:storeMappedDataAs w:val="dateTime"/>
+              <w:calendar w:val="gregorian"/>
+            </w:date>
+          </w:sdtPr>
+          <w:sdtContent>
+            <w:tc>
+              <w:tcPr>
+                <w:tcW w:w="3428" w:type="pct"/>
+                <w:tcBorders>
+                  <w:top w:val="single" w:sz="4" w:space="0" w:color="000000"/>
+                  <w:left w:val="single" w:sz="4" w:space="0" w:color="000000"/>
+                  <w:bottom w:val="single" w:sz="4" w:space="0" w:color="000000"/>
+                  <w:right w:val="single" w:sz="8" w:space="0" w:color="000000"/>
+                </w:tcBorders>
+              </w:tcPr>
+              <w:p>
+                <w:pPr>
+                  <w:rPr>
+                    <w:rFonts w:cs="Arial"/>
+                  </w:rPr>
+                </w:pPr>
+                <w:r>
+                  <w:rPr>
+                    <w:rFonts w:cs="Arial"/>
+                  </w:rPr>
+                  <w:t>N/A</w:t>
+                </w:r>
+              </w:p>
+            </w:tc>
+          </w:sdtContent>
+        </w:sdt>
       </w:tr>
       <w:tr>
         <w:trPr>
-          <w:trHeight w:val="320"/>
+          <w:trHeight w:val="329"/>
         </w:trPr>
         <w:tc>
           <w:tcPr>
-            <w:tcW w:w="2730" w:type="dxa"/>
+            <w:tcW w:w="1572" w:type="pct"/>
             <w:tcBorders>
               <w:top w:val="single" w:sz="4" w:space="0" w:color="000000"/>
               <w:left w:val="single" w:sz="8" w:space="0" w:color="000000"/>
               <w:bottom w:val="single" w:sz="4" w:space="0" w:color="000000"/>
               <w:right w:val="nil"/>
             </w:tcBorders>
-          </w:tcPr>
-          <w:p>
-            <w:pPr>
-              <w:rPr>
-                <w:b/>
-              </w:rPr>
-            </w:pPr>
-            <w:r>
-              <w:rPr>
+            <w:hideMark/>
+          </w:tcPr>
+          <w:p>
+            <w:pPr>
+              <w:rPr>
+                <w:rFonts w:cs="Arial"/>
+                <w:b/>
+              </w:rPr>
+            </w:pPr>
+            <w:r>
+              <w:rPr>
+                <w:rFonts w:cs="Arial"/>
                 <w:b/>
               </w:rPr>
               <w:t>Actor(es):</w:t>
@@ -5780,7 +5905,7 @@
         </w:tc>
         <w:tc>
           <w:tcPr>
-            <w:tcW w:w="5952" w:type="dxa"/>
+            <w:tcW w:w="3428" w:type="pct"/>
             <w:tcBorders>
               <w:top w:val="single" w:sz="4" w:space="0" w:color="000000"/>
               <w:left w:val="single" w:sz="4" w:space="0" w:color="000000"/>
@@ -5789,8 +5914,16 @@
             </w:tcBorders>
           </w:tcPr>
           <w:p>
+            <w:pPr>
+              <w:rPr>
+                <w:rFonts w:cs="Arial"/>
+              </w:rPr>
+            </w:pPr>
             <w:proofErr w:type="spellStart"/>
             <w:r>
+              <w:rPr>
+                <w:rFonts w:cs="Arial"/>
+              </w:rPr>
               <w:t>JefeCC</w:t>
             </w:r>
             <w:proofErr w:type="spellEnd"/>
@@ -5799,26 +5932,29 @@
       </w:tr>
       <w:tr>
         <w:trPr>
-          <w:trHeight w:val="320"/>
+          <w:trHeight w:val="329"/>
         </w:trPr>
         <w:tc>
           <w:tcPr>
-            <w:tcW w:w="2730" w:type="dxa"/>
+            <w:tcW w:w="1572" w:type="pct"/>
             <w:tcBorders>
               <w:top w:val="single" w:sz="4" w:space="0" w:color="000000"/>
               <w:left w:val="single" w:sz="8" w:space="0" w:color="000000"/>
               <w:bottom w:val="single" w:sz="4" w:space="0" w:color="000000"/>
               <w:right w:val="nil"/>
             </w:tcBorders>
-          </w:tcPr>
-          <w:p>
-            <w:pPr>
-              <w:rPr>
-                <w:b/>
-              </w:rPr>
-            </w:pPr>
-            <w:r>
-              <w:rPr>
+            <w:hideMark/>
+          </w:tcPr>
+          <w:p>
+            <w:pPr>
+              <w:rPr>
+                <w:rFonts w:cs="Arial"/>
+                <w:b/>
+              </w:rPr>
+            </w:pPr>
+            <w:r>
+              <w:rPr>
+                <w:rFonts w:cs="Arial"/>
                 <w:b/>
               </w:rPr>
               <w:t>Descripción:</w:t>
@@ -5827,7 +5963,7 @@
         </w:tc>
         <w:tc>
           <w:tcPr>
-            <w:tcW w:w="5952" w:type="dxa"/>
+            <w:tcW w:w="3428" w:type="pct"/>
             <w:tcBorders>
               <w:top w:val="single" w:sz="4" w:space="0" w:color="000000"/>
               <w:left w:val="single" w:sz="4" w:space="0" w:color="000000"/>
@@ -5835,43 +5971,59 @@
               <w:right w:val="single" w:sz="8" w:space="0" w:color="000000"/>
             </w:tcBorders>
           </w:tcPr>
-          <w:p>
-            <w:r>
-              <w:t xml:space="preserve">El </w:t>
-            </w:r>
-            <w:proofErr w:type="spellStart"/>
-            <w:r>
-              <w:t>JefeCC</w:t>
-            </w:r>
-            <w:proofErr w:type="spellEnd"/>
-            <w:r>
-              <w:t xml:space="preserve"> podrá obtener las estadísticas de los registros de hardware que ha guardado, lo que permite tomar decisiones para las actividades de mantenimiento y adquirir nuevo hardware.</w:t>
-            </w:r>
-          </w:p>
+          <w:sdt>
+            <w:sdtPr>
+              <w:rPr>
+                <w:rFonts w:cs="Arial"/>
+              </w:rPr>
+              <w:id w:val="1059054366"/>
+              <w:placeholder>
+                <w:docPart w:val="4ADCE276708C4973AA952D4E56E8A5A0"/>
+              </w:placeholder>
+            </w:sdtPr>
+            <w:sdtContent>
+              <w:p>
+                <w:pPr>
+                  <w:rPr>
+                    <w:rFonts w:cs="Arial"/>
+                  </w:rPr>
+                </w:pPr>
+                <w:r>
+                  <w:rPr>
+                    <w:rFonts w:cs="Arial"/>
+                  </w:rPr>
+                  <w:t>El JEFECC de centro de cómputo podrá generar reporte con la información de los equipos existentes, equipos en mantenimiento, equipo obsoleto y SOFTWARE registrado.</w:t>
+                </w:r>
+              </w:p>
+            </w:sdtContent>
+          </w:sdt>
         </w:tc>
       </w:tr>
       <w:tr>
         <w:trPr>
-          <w:trHeight w:val="320"/>
+          <w:trHeight w:val="329"/>
         </w:trPr>
         <w:tc>
           <w:tcPr>
-            <w:tcW w:w="2730" w:type="dxa"/>
+            <w:tcW w:w="1572" w:type="pct"/>
             <w:tcBorders>
               <w:top w:val="single" w:sz="4" w:space="0" w:color="000000"/>
               <w:left w:val="single" w:sz="8" w:space="0" w:color="000000"/>
               <w:bottom w:val="single" w:sz="4" w:space="0" w:color="000000"/>
               <w:right w:val="nil"/>
             </w:tcBorders>
-          </w:tcPr>
-          <w:p>
-            <w:pPr>
-              <w:rPr>
-                <w:b/>
-              </w:rPr>
-            </w:pPr>
-            <w:r>
-              <w:rPr>
+            <w:hideMark/>
+          </w:tcPr>
+          <w:p>
+            <w:pPr>
+              <w:rPr>
+                <w:rFonts w:cs="Arial"/>
+                <w:b/>
+              </w:rPr>
+            </w:pPr>
+            <w:r>
+              <w:rPr>
+                <w:rFonts w:cs="Arial"/>
                 <w:b/>
               </w:rPr>
               <w:t>Precondiciones:</w:t>
@@ -5880,7 +6032,7 @@
         </w:tc>
         <w:tc>
           <w:tcPr>
-            <w:tcW w:w="5952" w:type="dxa"/>
+            <w:tcW w:w="3428" w:type="pct"/>
             <w:tcBorders>
               <w:top w:val="single" w:sz="4" w:space="0" w:color="000000"/>
               <w:left w:val="single" w:sz="4" w:space="0" w:color="000000"/>
@@ -5888,28 +6040,97 @@
               <w:right w:val="single" w:sz="8" w:space="0" w:color="000000"/>
             </w:tcBorders>
           </w:tcPr>
-          <w:p>
-            <w:r>
-              <w:t xml:space="preserve">El </w:t>
-            </w:r>
-            <w:proofErr w:type="spellStart"/>
-            <w:r>
-              <w:t>JefeCC</w:t>
-            </w:r>
-            <w:proofErr w:type="spellEnd"/>
-            <w:r>
-              <w:t xml:space="preserve"> tiene su sesión activa</w:t>
-            </w:r>
-          </w:p>
+          <w:sdt>
+            <w:sdtPr>
+              <w:rPr>
+                <w:rFonts w:cs="Arial"/>
+              </w:rPr>
+              <w:id w:val="1804187844"/>
+              <w:placeholder>
+                <w:docPart w:val="4ADCE276708C4973AA952D4E56E8A5A0"/>
+              </w:placeholder>
+            </w:sdtPr>
+            <w:sdtContent>
+              <w:sdt>
+                <w:sdtPr>
+                  <w:rPr>
+                    <w:rFonts w:cs="Arial"/>
+                  </w:rPr>
+                  <w:id w:val="-1716268118"/>
+                  <w:placeholder>
+                    <w:docPart w:val="4ADCE276708C4973AA952D4E56E8A5A0"/>
+                  </w:placeholder>
+                </w:sdtPr>
+                <w:sdtContent>
+                  <w:p>
+                    <w:pPr>
+                      <w:spacing w:after="0"/>
+                      <w:rPr>
+                        <w:rFonts w:cs="Arial"/>
+                      </w:rPr>
+                    </w:pPr>
+                    <w:r>
+                      <w:rPr>
+                        <w:rFonts w:cs="Arial"/>
+                      </w:rPr>
+                      <w:t>PRE1-Debe estar iniciada la sesión del jefe CC</w:t>
+                    </w:r>
+                    <w:r>
+                      <w:rPr>
+                        <w:rFonts w:cs="Arial"/>
+                      </w:rPr>
+                      <w:t xml:space="preserve"> y debe estar en el menú principal.</w:t>
+                    </w:r>
+                  </w:p>
+                  <w:p>
+                    <w:pPr>
+                      <w:spacing w:after="0"/>
+                      <w:rPr>
+                        <w:rFonts w:cs="Arial"/>
+                      </w:rPr>
+                    </w:pPr>
+                    <w:r>
+                      <w:rPr>
+                        <w:rFonts w:cs="Arial"/>
+                      </w:rPr>
+                      <w:t>PRE2- Debe de existir registro de fallas y equipos en mantenimiento.</w:t>
+                    </w:r>
+                  </w:p>
+                  <w:p>
+                    <w:pPr>
+                      <w:spacing w:after="0"/>
+                      <w:rPr>
+                        <w:rFonts w:cs="Arial"/>
+                      </w:rPr>
+                    </w:pPr>
+                    <w:r>
+                      <w:rPr>
+                        <w:rFonts w:cs="Arial"/>
+                      </w:rPr>
+                      <w:t>PRE3- Debe de existir SOFTWARE registrado en el sistema.</w:t>
+                    </w:r>
+                  </w:p>
+                  <w:p>
+                    <w:pPr>
+                      <w:spacing w:after="0"/>
+                      <w:rPr>
+                        <w:rFonts w:cs="Arial"/>
+                      </w:rPr>
+                    </w:pPr>
+                  </w:p>
+                </w:sdtContent>
+              </w:sdt>
+            </w:sdtContent>
+          </w:sdt>
         </w:tc>
       </w:tr>
       <w:tr>
         <w:trPr>
-          <w:trHeight w:val="320"/>
+          <w:trHeight w:val="329"/>
         </w:trPr>
         <w:tc>
           <w:tcPr>
-            <w:tcW w:w="2730" w:type="dxa"/>
+            <w:tcW w:w="1572" w:type="pct"/>
             <w:tcBorders>
               <w:top w:val="single" w:sz="4" w:space="0" w:color="000000"/>
               <w:left w:val="single" w:sz="8" w:space="0" w:color="000000"/>
@@ -5920,20 +6141,23 @@
           <w:p>
             <w:pPr>
               <w:rPr>
-                <w:b/>
-              </w:rPr>
-            </w:pPr>
-            <w:r>
-              <w:rPr>
-                <w:b/>
-              </w:rPr>
+                <w:rFonts w:cs="Arial"/>
+                <w:b/>
+              </w:rPr>
+            </w:pPr>
+            <w:r>
+              <w:rPr>
+                <w:rFonts w:cs="Arial"/>
+                <w:b/>
+              </w:rPr>
+              <w:lastRenderedPageBreak/>
               <w:t>Disparador:</w:t>
             </w:r>
           </w:p>
         </w:tc>
         <w:tc>
           <w:tcPr>
-            <w:tcW w:w="5952" w:type="dxa"/>
+            <w:tcW w:w="3428" w:type="pct"/>
             <w:tcBorders>
               <w:top w:val="single" w:sz="4" w:space="0" w:color="000000"/>
               <w:left w:val="single" w:sz="4" w:space="0" w:color="000000"/>
@@ -5942,109 +6166,191 @@
             </w:tcBorders>
           </w:tcPr>
           <w:p>
-            <w:r>
+            <w:pPr>
+              <w:rPr>
+                <w:rFonts w:cs="Arial"/>
+              </w:rPr>
+            </w:pPr>
+            <w:r>
+              <w:rPr>
+                <w:rFonts w:cs="Arial"/>
+              </w:rPr>
               <w:t xml:space="preserve">El </w:t>
             </w:r>
             <w:proofErr w:type="spellStart"/>
             <w:r>
-              <w:t>JefeCC</w:t>
+              <w:rPr>
+                <w:rFonts w:cs="Arial"/>
+              </w:rPr>
+              <w:t>jefeCC</w:t>
             </w:r>
             <w:proofErr w:type="spellEnd"/>
             <w:r>
-              <w:t xml:space="preserve"> da clic en el botón “Estadísticas” de la pantalla principal.</w:t>
+              <w:rPr>
+                <w:rFonts w:cs="Arial"/>
+              </w:rPr>
+              <w:t xml:space="preserve"> da clic en el botón “G</w:t>
+            </w:r>
+            <w:r>
+              <w:rPr>
+                <w:rFonts w:cs="Arial"/>
+              </w:rPr>
+              <w:t>enerar reportes estadísticos”.</w:t>
             </w:r>
           </w:p>
         </w:tc>
       </w:tr>
       <w:tr>
         <w:trPr>
-          <w:trHeight w:val="320"/>
+          <w:trHeight w:val="329"/>
         </w:trPr>
         <w:tc>
           <w:tcPr>
-            <w:tcW w:w="2730" w:type="dxa"/>
+            <w:tcW w:w="1572" w:type="pct"/>
             <w:tcBorders>
               <w:top w:val="single" w:sz="4" w:space="0" w:color="000000"/>
               <w:left w:val="single" w:sz="8" w:space="0" w:color="000000"/>
               <w:bottom w:val="single" w:sz="4" w:space="0" w:color="000000"/>
               <w:right w:val="nil"/>
             </w:tcBorders>
-          </w:tcPr>
-          <w:p>
-            <w:pPr>
-              <w:rPr>
-                <w:b/>
-              </w:rPr>
-            </w:pPr>
-            <w:r>
-              <w:rPr>
-                <w:b/>
-              </w:rPr>
-              <w:lastRenderedPageBreak/>
+            <w:hideMark/>
+          </w:tcPr>
+          <w:p>
+            <w:pPr>
+              <w:spacing w:after="0"/>
+              <w:rPr>
+                <w:rFonts w:cs="Arial"/>
+                <w:b/>
+              </w:rPr>
+            </w:pPr>
+            <w:r>
+              <w:rPr>
+                <w:rFonts w:cs="Arial"/>
+                <w:b/>
+              </w:rPr>
               <w:t>Flujo Normal:</w:t>
             </w:r>
           </w:p>
         </w:tc>
-        <w:tc>
-          <w:tcPr>
-            <w:tcW w:w="5952" w:type="dxa"/>
-            <w:tcBorders>
-              <w:top w:val="single" w:sz="4" w:space="0" w:color="000000"/>
-              <w:left w:val="single" w:sz="4" w:space="0" w:color="000000"/>
-              <w:bottom w:val="single" w:sz="4" w:space="0" w:color="000000"/>
-              <w:right w:val="single" w:sz="8" w:space="0" w:color="000000"/>
-            </w:tcBorders>
-          </w:tcPr>
-          <w:p>
-            <w:pPr>
-              <w:numPr>
-                <w:ilvl w:val="0"/>
-                <w:numId w:val="3"/>
-              </w:numPr>
-              <w:pBdr>
-                <w:top w:val="nil"/>
-                <w:left w:val="nil"/>
-                <w:bottom w:val="nil"/>
-                <w:right w:val="nil"/>
-                <w:between w:val="nil"/>
-              </w:pBdr>
-              <w:spacing w:after="200" w:line="276" w:lineRule="auto"/>
-              <w:contextualSpacing/>
-              <w:rPr>
-                <w:color w:val="000000"/>
-              </w:rPr>
-            </w:pPr>
-            <w:r>
-              <w:rPr>
-                <w:color w:val="000000"/>
-              </w:rPr>
-              <w:t>El sistema muestra una gráfica circular con los equipos reportados.</w:t>
-            </w:r>
-          </w:p>
-        </w:tc>
+        <w:sdt>
+          <w:sdtPr>
+            <w:id w:val="-1788505450"/>
+            <w:placeholder>
+              <w:docPart w:val="4ADCE276708C4973AA952D4E56E8A5A0"/>
+            </w:placeholder>
+          </w:sdtPr>
+          <w:sdtContent>
+            <w:tc>
+              <w:tcPr>
+                <w:tcW w:w="3428" w:type="pct"/>
+                <w:tcBorders>
+                  <w:top w:val="single" w:sz="4" w:space="0" w:color="000000"/>
+                  <w:left w:val="single" w:sz="4" w:space="0" w:color="000000"/>
+                  <w:bottom w:val="single" w:sz="4" w:space="0" w:color="000000"/>
+                  <w:right w:val="single" w:sz="8" w:space="0" w:color="000000"/>
+                </w:tcBorders>
+              </w:tcPr>
+              <w:p>
+                <w:pPr>
+                  <w:spacing w:after="0"/>
+                </w:pPr>
+                <w:r>
+                  <w:t>1</w:t>
+                </w:r>
+                <w:r>
+                  <w:t xml:space="preserve">.- El sistema muestra un menú con distintas opciones de “búsqueda por modelo”, “Equipos en mantenimiento”, “Equipos con más Fallas”, “equipos obsoletos”. </w:t>
+                </w:r>
+              </w:p>
+              <w:p>
+                <w:pPr>
+                  <w:spacing w:after="0"/>
+                </w:pPr>
+                <w:r>
+                  <w:t>2</w:t>
+                </w:r>
+                <w:r>
+                  <w:t xml:space="preserve">.- El </w:t>
+                </w:r>
+                <w:proofErr w:type="spellStart"/>
+                <w:r>
+                  <w:t>jefeCC</w:t>
+                </w:r>
+                <w:proofErr w:type="spellEnd"/>
+                <w:r>
+                  <w:t xml:space="preserve"> selecciona búsqueda por modelo e ingresa el modelo del equipo que desea buscar y da clic en buscar. (ver EX1) (ver FA1, FA2, FA3)</w:t>
+                </w:r>
+              </w:p>
+              <w:p>
+                <w:pPr>
+                  <w:spacing w:after="0"/>
+                </w:pPr>
+                <w:r>
+                  <w:t>3</w:t>
+                </w:r>
+                <w:r>
+                  <w:t>.- El sistema muestra la pantalla las estadísticas (graficas de equipos con fallas, en mantenimiento, obsoletos, en funcionamiento) de los equipos del modelo seleccionado.</w:t>
+                </w:r>
+              </w:p>
+              <w:p>
+                <w:pPr>
+                  <w:spacing w:after="0"/>
+                </w:pPr>
+                <w:r>
+                  <w:t>4</w:t>
+                </w:r>
+                <w:r>
+                  <w:t xml:space="preserve">.- El </w:t>
+                </w:r>
+                <w:proofErr w:type="spellStart"/>
+                <w:r>
+                  <w:t>jefeCC</w:t>
+                </w:r>
+                <w:proofErr w:type="spellEnd"/>
+                <w:r>
+                  <w:t xml:space="preserve"> da clic en imprimir reporte de estadísticas.</w:t>
+                </w:r>
+              </w:p>
+              <w:p>
+                <w:pPr>
+                  <w:spacing w:after="0"/>
+                </w:pPr>
+                <w:r>
+                  <w:t>5</w:t>
+                </w:r>
+                <w:r>
+                  <w:t>.- El sistema manda a imprimir un archivo(Reporte estadístico) en formato PDF</w:t>
+                </w:r>
+              </w:p>
+            </w:tc>
+          </w:sdtContent>
+        </w:sdt>
       </w:tr>
       <w:tr>
         <w:trPr>
-          <w:trHeight w:val="320"/>
+          <w:trHeight w:val="329"/>
         </w:trPr>
         <w:tc>
           <w:tcPr>
-            <w:tcW w:w="2730" w:type="dxa"/>
+            <w:tcW w:w="1572" w:type="pct"/>
             <w:tcBorders>
               <w:top w:val="single" w:sz="4" w:space="0" w:color="000000"/>
               <w:left w:val="single" w:sz="8" w:space="0" w:color="000000"/>
               <w:bottom w:val="single" w:sz="4" w:space="0" w:color="000000"/>
               <w:right w:val="nil"/>
             </w:tcBorders>
-          </w:tcPr>
-          <w:p>
-            <w:pPr>
-              <w:rPr>
-                <w:b/>
-              </w:rPr>
-            </w:pPr>
-            <w:r>
-              <w:rPr>
+            <w:hideMark/>
+          </w:tcPr>
+          <w:p>
+            <w:pPr>
+              <w:spacing w:after="0"/>
+              <w:rPr>
+                <w:rFonts w:cs="Arial"/>
+                <w:b/>
+              </w:rPr>
+            </w:pPr>
+            <w:r>
+              <w:rPr>
+                <w:rFonts w:cs="Arial"/>
                 <w:b/>
               </w:rPr>
               <w:t>Flujos Alternos:</w:t>
@@ -6053,187 +6359,580 @@
         </w:tc>
         <w:tc>
           <w:tcPr>
-            <w:tcW w:w="5952" w:type="dxa"/>
+            <w:tcW w:w="3428" w:type="pct"/>
             <w:tcBorders>
               <w:top w:val="single" w:sz="4" w:space="0" w:color="000000"/>
               <w:left w:val="single" w:sz="4" w:space="0" w:color="000000"/>
               <w:bottom w:val="single" w:sz="4" w:space="0" w:color="000000"/>
               <w:right w:val="single" w:sz="8" w:space="0" w:color="000000"/>
             </w:tcBorders>
-          </w:tcPr>
-          <w:p>
-            <w:r>
-              <w:t>N/A</w:t>
-            </w:r>
-          </w:p>
+            <w:hideMark/>
+          </w:tcPr>
+          <w:sdt>
+            <w:sdtPr>
+              <w:id w:val="-584461050"/>
+              <w:placeholder>
+                <w:docPart w:val="4ADCE276708C4973AA952D4E56E8A5A0"/>
+              </w:placeholder>
+            </w:sdtPr>
+            <w:sdtContent>
+              <w:p>
+                <w:pPr>
+                  <w:spacing w:after="0"/>
+                </w:pPr>
+                <w:r>
+                  <w:t xml:space="preserve">FA1-  El </w:t>
+                </w:r>
+                <w:proofErr w:type="spellStart"/>
+                <w:r>
+                  <w:t>jefeCC</w:t>
+                </w:r>
+                <w:proofErr w:type="spellEnd"/>
+                <w:r>
+                  <w:t xml:space="preserve"> selecciona búsqueda por equipos en mantenimiento.</w:t>
+                </w:r>
+              </w:p>
+              <w:p>
+                <w:pPr>
+                  <w:spacing w:after="0"/>
+                </w:pPr>
+              </w:p>
+              <w:p>
+                <w:pPr>
+                  <w:spacing w:after="0"/>
+                  <w:rPr>
+                    <w:rFonts w:cs="Arial"/>
+                  </w:rPr>
+                </w:pPr>
+                <w:r>
+                  <w:rPr>
+                    <w:rFonts w:cs="Arial"/>
+                  </w:rPr>
+                  <w:t xml:space="preserve">1. </w:t>
+                </w:r>
+                <w:r>
+                  <w:rPr>
+                    <w:rFonts w:cs="Arial"/>
+                  </w:rPr>
+                  <w:t>El sistema muestra las gráficas de los quipos que se encentran actualmente en mantenimiento</w:t>
+                </w:r>
+              </w:p>
+              <w:p>
+                <w:pPr>
+                  <w:spacing w:after="0"/>
+                  <w:rPr>
+                    <w:rFonts w:cs="Arial"/>
+                  </w:rPr>
+                </w:pPr>
+                <w:r>
+                  <w:rPr>
+                    <w:rFonts w:cs="Arial"/>
+                  </w:rPr>
+                  <w:t xml:space="preserve">2. </w:t>
+                </w:r>
+                <w:r>
+                  <w:rPr>
+                    <w:rFonts w:cs="Arial"/>
+                  </w:rPr>
+                  <w:t xml:space="preserve">El </w:t>
+                </w:r>
+                <w:proofErr w:type="spellStart"/>
+                <w:r>
+                  <w:rPr>
+                    <w:rFonts w:cs="Arial"/>
+                  </w:rPr>
+                  <w:t>jefeCC</w:t>
+                </w:r>
+                <w:proofErr w:type="spellEnd"/>
+                <w:r>
+                  <w:rPr>
+                    <w:rFonts w:cs="Arial"/>
+                  </w:rPr>
+                  <w:t xml:space="preserve"> da clic en imprimir (reporte de estadísticas de equipos </w:t>
+                </w:r>
+                <w:r>
+                  <w:rPr>
+                    <w:rFonts w:cs="Arial"/>
+                  </w:rPr>
+                  <w:t>en mantenimiento</w:t>
+                </w:r>
+                <w:r>
+                  <w:rPr>
+                    <w:rFonts w:cs="Arial"/>
+                  </w:rPr>
+                  <w:t>).</w:t>
+                </w:r>
+              </w:p>
+              <w:p>
+                <w:pPr>
+                  <w:spacing w:after="0"/>
+                  <w:rPr>
+                    <w:rFonts w:cs="Arial"/>
+                  </w:rPr>
+                </w:pPr>
+                <w:r>
+                  <w:rPr>
+                    <w:rFonts w:cs="Arial"/>
+                  </w:rPr>
+                  <w:t xml:space="preserve">3. </w:t>
+                </w:r>
+                <w:r>
+                  <w:rPr>
+                    <w:rFonts w:cs="Arial"/>
+                  </w:rPr>
+                  <w:t>El sistema manda a imprimir un archivo en formato</w:t>
+                </w:r>
+                <w:r>
+                  <w:rPr>
+                    <w:rFonts w:cs="Arial"/>
+                  </w:rPr>
+                  <w:t xml:space="preserve"> PDF y regresa el flujo normal 1</w:t>
+                </w:r>
+                <w:r>
+                  <w:rPr>
+                    <w:rFonts w:cs="Arial"/>
+                  </w:rPr>
+                  <w:t>.</w:t>
+                </w:r>
+              </w:p>
+              <w:p>
+                <w:pPr>
+                  <w:spacing w:after="0"/>
+                  <w:rPr>
+                    <w:rFonts w:cs="Arial"/>
+                  </w:rPr>
+                </w:pPr>
+              </w:p>
+              <w:p>
+                <w:pPr>
+                  <w:spacing w:after="0"/>
+                  <w:rPr>
+                    <w:rFonts w:cs="Arial"/>
+                  </w:rPr>
+                </w:pPr>
+                <w:r>
+                  <w:rPr>
+                    <w:rFonts w:cs="Arial"/>
+                  </w:rPr>
+                  <w:t xml:space="preserve">FA2- El </w:t>
+                </w:r>
+                <w:proofErr w:type="spellStart"/>
+                <w:r>
+                  <w:rPr>
+                    <w:rFonts w:cs="Arial"/>
+                  </w:rPr>
+                  <w:t>jefeCC</w:t>
+                </w:r>
+                <w:proofErr w:type="spellEnd"/>
+                <w:r>
+                  <w:rPr>
+                    <w:rFonts w:cs="Arial"/>
+                  </w:rPr>
+                  <w:t xml:space="preserve"> selecciona búsqueda por equipos con más Fallas.</w:t>
+                </w:r>
+              </w:p>
+              <w:p>
+                <w:pPr>
+                  <w:spacing w:after="0"/>
+                  <w:rPr>
+                    <w:rFonts w:cs="Arial"/>
+                  </w:rPr>
+                </w:pPr>
+              </w:p>
+              <w:p>
+                <w:pPr>
+                  <w:spacing w:after="0"/>
+                  <w:rPr>
+                    <w:rFonts w:cs="Arial"/>
+                  </w:rPr>
+                </w:pPr>
+                <w:r>
+                  <w:rPr>
+                    <w:rFonts w:cs="Arial"/>
+                  </w:rPr>
+                  <w:t xml:space="preserve">1. </w:t>
+                </w:r>
+                <w:r>
+                  <w:rPr>
+                    <w:rFonts w:cs="Arial"/>
+                  </w:rPr>
+                  <w:t>El sistema muestra las gráficas con los datos de los equipos que han registrado más fallas a lo largo del semestre actual.</w:t>
+                </w:r>
+              </w:p>
+              <w:p>
+                <w:pPr>
+                  <w:spacing w:after="0"/>
+                  <w:rPr>
+                    <w:rFonts w:cs="Arial"/>
+                  </w:rPr>
+                </w:pPr>
+                <w:r>
+                  <w:rPr>
+                    <w:rFonts w:cs="Arial"/>
+                  </w:rPr>
+                  <w:t xml:space="preserve">2. </w:t>
+                </w:r>
+                <w:r>
+                  <w:rPr>
+                    <w:rFonts w:cs="Arial"/>
+                  </w:rPr>
+                  <w:t xml:space="preserve">El </w:t>
+                </w:r>
+                <w:proofErr w:type="spellStart"/>
+                <w:r>
+                  <w:rPr>
+                    <w:rFonts w:cs="Arial"/>
+                  </w:rPr>
+                  <w:t>jefeCC</w:t>
+                </w:r>
+                <w:proofErr w:type="spellEnd"/>
+                <w:r>
+                  <w:rPr>
+                    <w:rFonts w:cs="Arial"/>
+                  </w:rPr>
+                  <w:t xml:space="preserve"> da clic en imprimir (reporte de estadísticas de equipos con más fallas).</w:t>
+                </w:r>
+              </w:p>
+              <w:p>
+                <w:pPr>
+                  <w:spacing w:after="0"/>
+                  <w:rPr>
+                    <w:rFonts w:cs="Arial"/>
+                  </w:rPr>
+                </w:pPr>
+                <w:r>
+                  <w:rPr>
+                    <w:rFonts w:cs="Arial"/>
+                  </w:rPr>
+                  <w:t xml:space="preserve">3. </w:t>
+                </w:r>
+                <w:r>
+                  <w:rPr>
+                    <w:rFonts w:cs="Arial"/>
+                  </w:rPr>
+                  <w:t>El sistema manda a imprimir un archivo en formato</w:t>
+                </w:r>
+                <w:r>
+                  <w:rPr>
+                    <w:rFonts w:cs="Arial"/>
+                  </w:rPr>
+                  <w:t xml:space="preserve"> PDF y regresa al flujo normal 1</w:t>
+                </w:r>
+                <w:r>
+                  <w:rPr>
+                    <w:rFonts w:cs="Arial"/>
+                  </w:rPr>
+                  <w:t>.</w:t>
+                </w:r>
+              </w:p>
+              <w:p>
+                <w:pPr>
+                  <w:spacing w:after="0"/>
+                  <w:rPr>
+                    <w:rFonts w:cs="Arial"/>
+                  </w:rPr>
+                </w:pPr>
+              </w:p>
+              <w:p>
+                <w:pPr>
+                  <w:spacing w:after="0"/>
+                  <w:rPr>
+                    <w:rFonts w:cs="Arial"/>
+                  </w:rPr>
+                </w:pPr>
+                <w:r>
+                  <w:rPr>
+                    <w:rFonts w:cs="Arial"/>
+                  </w:rPr>
+                  <w:t xml:space="preserve">FA3- El </w:t>
+                </w:r>
+                <w:proofErr w:type="spellStart"/>
+                <w:r>
+                  <w:rPr>
+                    <w:rFonts w:cs="Arial"/>
+                  </w:rPr>
+                  <w:t>jefeCC</w:t>
+                </w:r>
+                <w:proofErr w:type="spellEnd"/>
+                <w:r>
+                  <w:rPr>
+                    <w:rFonts w:cs="Arial"/>
+                  </w:rPr>
+                  <w:t xml:space="preserve"> selecciona búsqueda por equipos obsoletos.</w:t>
+                </w:r>
+              </w:p>
+              <w:p>
+                <w:pPr>
+                  <w:spacing w:after="0"/>
+                  <w:rPr>
+                    <w:rFonts w:cs="Arial"/>
+                  </w:rPr>
+                </w:pPr>
+              </w:p>
+              <w:p>
+                <w:pPr>
+                  <w:spacing w:after="0"/>
+                  <w:rPr>
+                    <w:rFonts w:cs="Arial"/>
+                  </w:rPr>
+                </w:pPr>
+                <w:r>
+                  <w:rPr>
+                    <w:rFonts w:cs="Arial"/>
+                  </w:rPr>
+                  <w:t xml:space="preserve">1. </w:t>
+                </w:r>
+                <w:r>
+                  <w:rPr>
+                    <w:rFonts w:cs="Arial"/>
+                  </w:rPr>
+                  <w:t>El sistema muestra graficas pertenecientes a los equipos que se encuentran obsoletos.</w:t>
+                </w:r>
+              </w:p>
+              <w:p>
+                <w:pPr>
+                  <w:spacing w:after="0"/>
+                  <w:rPr>
+                    <w:rFonts w:cs="Arial"/>
+                  </w:rPr>
+                </w:pPr>
+                <w:r>
+                  <w:rPr>
+                    <w:rFonts w:cs="Arial"/>
+                  </w:rPr>
+                  <w:t xml:space="preserve">2. </w:t>
+                </w:r>
+                <w:r>
+                  <w:rPr>
+                    <w:rFonts w:cs="Arial"/>
+                  </w:rPr>
+                  <w:t xml:space="preserve">El </w:t>
+                </w:r>
+                <w:proofErr w:type="spellStart"/>
+                <w:r>
+                  <w:rPr>
+                    <w:rFonts w:cs="Arial"/>
+                  </w:rPr>
+                  <w:t>jefeCC</w:t>
+                </w:r>
+                <w:proofErr w:type="spellEnd"/>
+                <w:r>
+                  <w:rPr>
+                    <w:rFonts w:cs="Arial"/>
+                  </w:rPr>
+                  <w:t xml:space="preserve"> da clic en imprimir(reporte de estadísticas de equipos obsoletos)</w:t>
+                </w:r>
+              </w:p>
+              <w:p>
+                <w:pPr>
+                  <w:spacing w:after="0"/>
+                  <w:rPr>
+                    <w:rFonts w:cs="Arial"/>
+                  </w:rPr>
+                </w:pPr>
+                <w:r>
+                  <w:rPr>
+                    <w:rFonts w:cs="Arial"/>
+                  </w:rPr>
+                  <w:t xml:space="preserve">3. </w:t>
+                </w:r>
+                <w:r>
+                  <w:rPr>
+                    <w:rFonts w:cs="Arial"/>
+                  </w:rPr>
+                  <w:t>El sistema manda a imprimir un archivo en formato</w:t>
+                </w:r>
+                <w:r>
+                  <w:rPr>
+                    <w:rFonts w:cs="Arial"/>
+                  </w:rPr>
+                  <w:t xml:space="preserve"> PDF y regresa al flujo normal 1</w:t>
+                </w:r>
+                <w:r>
+                  <w:rPr>
+                    <w:rFonts w:cs="Arial"/>
+                  </w:rPr>
+                  <w:t>.</w:t>
+                </w:r>
+              </w:p>
+            </w:sdtContent>
+          </w:sdt>
         </w:tc>
       </w:tr>
       <w:tr>
         <w:trPr>
-          <w:trHeight w:val="320"/>
+          <w:trHeight w:val="329"/>
         </w:trPr>
         <w:tc>
           <w:tcPr>
-            <w:tcW w:w="2730" w:type="dxa"/>
+            <w:tcW w:w="1572" w:type="pct"/>
             <w:tcBorders>
               <w:top w:val="single" w:sz="4" w:space="0" w:color="000000"/>
               <w:left w:val="single" w:sz="8" w:space="0" w:color="000000"/>
               <w:bottom w:val="single" w:sz="4" w:space="0" w:color="000000"/>
               <w:right w:val="nil"/>
             </w:tcBorders>
-          </w:tcPr>
-          <w:p>
-            <w:pPr>
-              <w:rPr>
-                <w:b/>
-              </w:rPr>
-            </w:pPr>
-            <w:r>
-              <w:rPr>
+            <w:hideMark/>
+          </w:tcPr>
+          <w:p>
+            <w:pPr>
+              <w:rPr>
+                <w:rFonts w:cs="Arial"/>
+                <w:b/>
+              </w:rPr>
+            </w:pPr>
+            <w:r>
+              <w:rPr>
+                <w:rFonts w:cs="Arial"/>
                 <w:b/>
               </w:rPr>
               <w:t>Excepciones:</w:t>
             </w:r>
           </w:p>
         </w:tc>
-        <w:tc>
-          <w:tcPr>
-            <w:tcW w:w="5952" w:type="dxa"/>
-            <w:tcBorders>
-              <w:top w:val="single" w:sz="4" w:space="0" w:color="000000"/>
-              <w:left w:val="single" w:sz="4" w:space="0" w:color="000000"/>
-              <w:bottom w:val="single" w:sz="4" w:space="0" w:color="000000"/>
-              <w:right w:val="single" w:sz="8" w:space="0" w:color="000000"/>
-            </w:tcBorders>
-          </w:tcPr>
-          <w:p>
-            <w:r>
-              <w:t>EX</w:t>
-            </w:r>
-            <w:proofErr w:type="gramStart"/>
-            <w:r>
-              <w:t>!</w:t>
-            </w:r>
-            <w:proofErr w:type="gramEnd"/>
-            <w:r>
-              <w:t xml:space="preserve"> ERROR AL CONECTAR CON LA BASE DE DATOS.</w:t>
-            </w:r>
-          </w:p>
-          <w:p>
-            <w:pPr>
-              <w:numPr>
-                <w:ilvl w:val="0"/>
-                <w:numId w:val="5"/>
-              </w:numPr>
-              <w:pBdr>
-                <w:top w:val="nil"/>
-                <w:left w:val="nil"/>
-                <w:bottom w:val="nil"/>
-                <w:right w:val="nil"/>
-                <w:between w:val="nil"/>
-              </w:pBdr>
-              <w:spacing w:after="0" w:line="276" w:lineRule="auto"/>
-              <w:contextualSpacing/>
-            </w:pPr>
-            <w:r>
-              <w:rPr>
-                <w:color w:val="000000"/>
-              </w:rPr>
-              <w:t>El sistema muestra una ventana emergente que dice: Error, no se pudo conectar con la base de datos.</w:t>
-            </w:r>
-          </w:p>
-          <w:p>
-            <w:pPr>
-              <w:numPr>
-                <w:ilvl w:val="0"/>
-                <w:numId w:val="5"/>
-              </w:numPr>
-              <w:pBdr>
-                <w:top w:val="nil"/>
-                <w:left w:val="nil"/>
-                <w:bottom w:val="nil"/>
-                <w:right w:val="nil"/>
-                <w:between w:val="nil"/>
-              </w:pBdr>
-              <w:spacing w:after="0" w:line="276" w:lineRule="auto"/>
-              <w:contextualSpacing/>
-            </w:pPr>
-            <w:r>
-              <w:rPr>
-                <w:color w:val="000000"/>
-              </w:rPr>
-              <w:t xml:space="preserve">El </w:t>
-            </w:r>
-            <w:proofErr w:type="spellStart"/>
-            <w:r>
-              <w:rPr>
-                <w:color w:val="000000"/>
-              </w:rPr>
-              <w:t>JefeCC</w:t>
-            </w:r>
-            <w:proofErr w:type="spellEnd"/>
-            <w:r>
-              <w:rPr>
-                <w:color w:val="000000"/>
-              </w:rPr>
-              <w:t xml:space="preserve"> da clic en el botón “Aceptar”.</w:t>
-            </w:r>
-          </w:p>
-          <w:p>
-            <w:pPr>
-              <w:numPr>
-                <w:ilvl w:val="0"/>
-                <w:numId w:val="5"/>
-              </w:numPr>
-              <w:pBdr>
-                <w:top w:val="nil"/>
-                <w:left w:val="nil"/>
-                <w:bottom w:val="nil"/>
-                <w:right w:val="nil"/>
-                <w:between w:val="nil"/>
-              </w:pBdr>
-              <w:spacing w:after="200" w:line="276" w:lineRule="auto"/>
-              <w:contextualSpacing/>
-            </w:pPr>
-            <w:r>
-              <w:rPr>
-                <w:color w:val="000000"/>
-              </w:rPr>
-              <w:t>El sistema cierra la ventana emergente.</w:t>
-            </w:r>
-          </w:p>
-        </w:tc>
+        <w:sdt>
+          <w:sdtPr>
+            <w:id w:val="-1268082055"/>
+            <w:placeholder>
+              <w:docPart w:val="E5F39A204E7748189330D2774258CF25"/>
+            </w:placeholder>
+          </w:sdtPr>
+          <w:sdtContent>
+            <w:tc>
+              <w:tcPr>
+                <w:tcW w:w="3428" w:type="pct"/>
+                <w:tcBorders>
+                  <w:top w:val="single" w:sz="4" w:space="0" w:color="000000"/>
+                  <w:left w:val="single" w:sz="4" w:space="0" w:color="000000"/>
+                  <w:bottom w:val="single" w:sz="4" w:space="0" w:color="000000"/>
+                  <w:right w:val="single" w:sz="8" w:space="0" w:color="000000"/>
+                </w:tcBorders>
+              </w:tcPr>
+              <w:p>
+                <w:r>
+                  <w:t>EX1.- Error de conexión.</w:t>
+                </w:r>
+              </w:p>
+              <w:p>
+                <w:pPr>
+                  <w:spacing w:after="0"/>
+                  <w:rPr>
+                    <w:rFonts w:cs="Arial"/>
+                  </w:rPr>
+                </w:pPr>
+                <w:r>
+                  <w:rPr>
+                    <w:rFonts w:cs="Arial"/>
+                  </w:rPr>
+                  <w:t xml:space="preserve">1. </w:t>
+                </w:r>
+                <w:r>
+                  <w:rPr>
+                    <w:rFonts w:cs="Arial"/>
+                  </w:rPr>
+                  <w:t xml:space="preserve">El sistema muestra un mensaje de error, “El sistema no se </w:t>
+                </w:r>
+                <w:r>
+                  <w:rPr>
+                    <w:rFonts w:cs="Arial"/>
+                  </w:rPr>
+                  <w:lastRenderedPageBreak/>
+                  <w:t>pudo conectar con la base de datos” y un botón de cancelar.</w:t>
+                </w:r>
+              </w:p>
+              <w:p>
+                <w:pPr>
+                  <w:spacing w:after="0"/>
+                  <w:rPr>
+                    <w:rFonts w:cs="Arial"/>
+                  </w:rPr>
+                </w:pPr>
+                <w:r>
+                  <w:rPr>
+                    <w:rFonts w:cs="Arial"/>
+                  </w:rPr>
+                  <w:t xml:space="preserve">2. </w:t>
+                </w:r>
+                <w:r>
+                  <w:rPr>
+                    <w:rFonts w:cs="Arial"/>
+                  </w:rPr>
+                  <w:t xml:space="preserve">El </w:t>
+                </w:r>
+                <w:proofErr w:type="spellStart"/>
+                <w:r>
+                  <w:rPr>
+                    <w:rFonts w:cs="Arial"/>
+                  </w:rPr>
+                  <w:t>JefeCC</w:t>
+                </w:r>
+                <w:proofErr w:type="spellEnd"/>
+                <w:r>
+                  <w:rPr>
+                    <w:rFonts w:cs="Arial"/>
+                  </w:rPr>
+                  <w:t xml:space="preserve"> da clic en cancelar.</w:t>
+                </w:r>
+              </w:p>
+              <w:p>
+                <w:pPr>
+                  <w:spacing w:after="0"/>
+                  <w:rPr>
+                    <w:rFonts w:cs="Arial"/>
+                  </w:rPr>
+                </w:pPr>
+                <w:r>
+                  <w:rPr>
+                    <w:rFonts w:cs="Arial"/>
+                  </w:rPr>
+                  <w:t xml:space="preserve">3. </w:t>
+                </w:r>
+                <w:r>
+                  <w:rPr>
+                    <w:rFonts w:cs="Arial"/>
+                  </w:rPr>
+                  <w:t>El sistema dirige al menú Reportes.</w:t>
+                </w:r>
+              </w:p>
+            </w:tc>
+          </w:sdtContent>
+        </w:sdt>
       </w:tr>
       <w:tr>
         <w:trPr>
-          <w:trHeight w:val="320"/>
+          <w:trHeight w:val="329"/>
         </w:trPr>
         <w:tc>
           <w:tcPr>
-            <w:tcW w:w="2730" w:type="dxa"/>
+            <w:tcW w:w="1572" w:type="pct"/>
             <w:tcBorders>
               <w:top w:val="single" w:sz="4" w:space="0" w:color="000000"/>
               <w:left w:val="single" w:sz="8" w:space="0" w:color="000000"/>
               <w:bottom w:val="single" w:sz="4" w:space="0" w:color="000000"/>
               <w:right w:val="nil"/>
             </w:tcBorders>
-          </w:tcPr>
-          <w:p>
-            <w:pPr>
-              <w:rPr>
+            <w:hideMark/>
+          </w:tcPr>
+          <w:p>
+            <w:pPr>
+              <w:rPr>
+                <w:rFonts w:cs="Arial"/>
                 <w:b/>
               </w:rPr>
             </w:pPr>
             <w:proofErr w:type="spellStart"/>
             <w:r>
               <w:rPr>
-                <w:b/>
-              </w:rPr>
+                <w:rFonts w:cs="Arial"/>
+                <w:b/>
+              </w:rPr>
+              <w:lastRenderedPageBreak/>
               <w:t>Poscondiciones</w:t>
             </w:r>
             <w:proofErr w:type="spellEnd"/>
             <w:r>
               <w:rPr>
+                <w:rFonts w:cs="Arial"/>
                 <w:b/>
               </w:rPr>
               <w:t>:</w:t>
@@ -6242,7 +6941,7 @@
         </w:tc>
         <w:tc>
           <w:tcPr>
-            <w:tcW w:w="5952" w:type="dxa"/>
+            <w:tcW w:w="3428" w:type="pct"/>
             <w:tcBorders>
               <w:top w:val="single" w:sz="4" w:space="0" w:color="000000"/>
               <w:left w:val="single" w:sz="4" w:space="0" w:color="000000"/>
@@ -6251,125 +6950,183 @@
             </w:tcBorders>
           </w:tcPr>
           <w:p>
-            <w:r>
-              <w:t>Se muestra una gráfica circular con los datos del hardware que se ha reportado en el semestre.</w:t>
+            <w:pPr>
+              <w:rPr>
+                <w:rFonts w:cs="Arial"/>
+              </w:rPr>
+            </w:pPr>
+            <w:r>
+              <w:rPr>
+                <w:rFonts w:cs="Arial"/>
+              </w:rPr>
+              <w:t>N/A</w:t>
             </w:r>
           </w:p>
         </w:tc>
       </w:tr>
       <w:tr>
         <w:trPr>
-          <w:trHeight w:val="320"/>
+          <w:trHeight w:val="329"/>
         </w:trPr>
         <w:tc>
           <w:tcPr>
-            <w:tcW w:w="2730" w:type="dxa"/>
+            <w:tcW w:w="1572" w:type="pct"/>
             <w:tcBorders>
               <w:top w:val="single" w:sz="4" w:space="0" w:color="000000"/>
               <w:left w:val="single" w:sz="8" w:space="0" w:color="000000"/>
               <w:bottom w:val="single" w:sz="4" w:space="0" w:color="000000"/>
               <w:right w:val="nil"/>
             </w:tcBorders>
-          </w:tcPr>
-          <w:p>
-            <w:pPr>
-              <w:rPr>
-                <w:b/>
-              </w:rPr>
-            </w:pPr>
-            <w:r>
-              <w:rPr>
+            <w:hideMark/>
+          </w:tcPr>
+          <w:p>
+            <w:pPr>
+              <w:rPr>
+                <w:rFonts w:cs="Arial"/>
+                <w:b/>
+              </w:rPr>
+            </w:pPr>
+            <w:r>
+              <w:rPr>
+                <w:rFonts w:cs="Arial"/>
                 <w:b/>
               </w:rPr>
               <w:t>Entradas:</w:t>
             </w:r>
           </w:p>
         </w:tc>
-        <w:tc>
-          <w:tcPr>
-            <w:tcW w:w="5952" w:type="dxa"/>
-            <w:tcBorders>
-              <w:top w:val="single" w:sz="4" w:space="0" w:color="000000"/>
-              <w:left w:val="single" w:sz="4" w:space="0" w:color="000000"/>
-              <w:bottom w:val="single" w:sz="4" w:space="0" w:color="000000"/>
-              <w:right w:val="single" w:sz="8" w:space="0" w:color="000000"/>
-            </w:tcBorders>
-          </w:tcPr>
-          <w:p>
-            <w:r>
-              <w:t>N/A</w:t>
-            </w:r>
-          </w:p>
-        </w:tc>
+        <w:sdt>
+          <w:sdtPr>
+            <w:rPr>
+              <w:rFonts w:cs="Arial"/>
+            </w:rPr>
+            <w:id w:val="9248626"/>
+            <w:placeholder>
+              <w:docPart w:val="B7234D6EDDEC4E1ABB5E210006E77560"/>
+            </w:placeholder>
+          </w:sdtPr>
+          <w:sdtContent>
+            <w:tc>
+              <w:tcPr>
+                <w:tcW w:w="3428" w:type="pct"/>
+                <w:tcBorders>
+                  <w:top w:val="single" w:sz="4" w:space="0" w:color="000000"/>
+                  <w:left w:val="single" w:sz="4" w:space="0" w:color="000000"/>
+                  <w:bottom w:val="single" w:sz="4" w:space="0" w:color="000000"/>
+                  <w:right w:val="single" w:sz="8" w:space="0" w:color="000000"/>
+                </w:tcBorders>
+              </w:tcPr>
+              <w:p>
+                <w:pPr>
+                  <w:rPr>
+                    <w:rFonts w:cs="Arial"/>
+                  </w:rPr>
+                </w:pPr>
+                <w:r>
+                  <w:rPr>
+                    <w:rFonts w:cs="Arial"/>
+                  </w:rPr>
+                  <w:t>Criterio de búsqueda.</w:t>
+                </w:r>
+              </w:p>
+            </w:tc>
+          </w:sdtContent>
+        </w:sdt>
       </w:tr>
       <w:tr>
         <w:trPr>
-          <w:trHeight w:val="320"/>
+          <w:trHeight w:val="329"/>
         </w:trPr>
         <w:tc>
           <w:tcPr>
-            <w:tcW w:w="2730" w:type="dxa"/>
+            <w:tcW w:w="1572" w:type="pct"/>
             <w:tcBorders>
               <w:top w:val="single" w:sz="4" w:space="0" w:color="000000"/>
               <w:left w:val="single" w:sz="8" w:space="0" w:color="000000"/>
               <w:bottom w:val="single" w:sz="4" w:space="0" w:color="000000"/>
               <w:right w:val="nil"/>
             </w:tcBorders>
-          </w:tcPr>
-          <w:p>
-            <w:pPr>
-              <w:rPr>
-                <w:b/>
-              </w:rPr>
-            </w:pPr>
-            <w:r>
-              <w:rPr>
+            <w:hideMark/>
+          </w:tcPr>
+          <w:p>
+            <w:pPr>
+              <w:rPr>
+                <w:rFonts w:cs="Arial"/>
+                <w:b/>
+              </w:rPr>
+            </w:pPr>
+            <w:r>
+              <w:rPr>
+                <w:rFonts w:cs="Arial"/>
                 <w:b/>
               </w:rPr>
               <w:t xml:space="preserve">Salidas: </w:t>
             </w:r>
           </w:p>
         </w:tc>
-        <w:tc>
-          <w:tcPr>
-            <w:tcW w:w="5952" w:type="dxa"/>
-            <w:tcBorders>
-              <w:top w:val="single" w:sz="4" w:space="0" w:color="000000"/>
-              <w:left w:val="single" w:sz="4" w:space="0" w:color="000000"/>
-              <w:bottom w:val="single" w:sz="4" w:space="0" w:color="000000"/>
-              <w:right w:val="single" w:sz="8" w:space="0" w:color="000000"/>
-            </w:tcBorders>
-          </w:tcPr>
-          <w:p>
-            <w:r>
-              <w:t>Estadísticas de equipos reportados</w:t>
-            </w:r>
-          </w:p>
-        </w:tc>
+        <w:sdt>
+          <w:sdtPr>
+            <w:rPr>
+              <w:rFonts w:cs="Arial"/>
+            </w:rPr>
+            <w:id w:val="2004553148"/>
+            <w:placeholder>
+              <w:docPart w:val="B7234D6EDDEC4E1ABB5E210006E77560"/>
+            </w:placeholder>
+          </w:sdtPr>
+          <w:sdtContent>
+            <w:tc>
+              <w:tcPr>
+                <w:tcW w:w="3428" w:type="pct"/>
+                <w:tcBorders>
+                  <w:top w:val="single" w:sz="4" w:space="0" w:color="000000"/>
+                  <w:left w:val="single" w:sz="4" w:space="0" w:color="000000"/>
+                  <w:bottom w:val="single" w:sz="4" w:space="0" w:color="000000"/>
+                  <w:right w:val="single" w:sz="8" w:space="0" w:color="000000"/>
+                </w:tcBorders>
+              </w:tcPr>
+              <w:p>
+                <w:pPr>
+                  <w:rPr>
+                    <w:rFonts w:cs="Arial"/>
+                  </w:rPr>
+                </w:pPr>
+                <w:r>
+                  <w:rPr>
+                    <w:rFonts w:cs="Arial"/>
+                  </w:rPr>
+                  <w:t>Reporte estadístico.</w:t>
+                </w:r>
+              </w:p>
+            </w:tc>
+          </w:sdtContent>
+        </w:sdt>
       </w:tr>
       <w:tr>
         <w:trPr>
-          <w:trHeight w:val="320"/>
+          <w:trHeight w:val="329"/>
         </w:trPr>
         <w:tc>
           <w:tcPr>
-            <w:tcW w:w="2730" w:type="dxa"/>
+            <w:tcW w:w="1572" w:type="pct"/>
             <w:tcBorders>
               <w:top w:val="single" w:sz="4" w:space="0" w:color="000000"/>
               <w:left w:val="single" w:sz="8" w:space="0" w:color="000000"/>
               <w:bottom w:val="single" w:sz="4" w:space="0" w:color="000000"/>
               <w:right w:val="nil"/>
             </w:tcBorders>
-          </w:tcPr>
-          <w:p>
-            <w:pPr>
-              <w:spacing w:after="0"/>
-              <w:rPr>
-                <w:b/>
-              </w:rPr>
-            </w:pPr>
-            <w:r>
-              <w:rPr>
+            <w:hideMark/>
+          </w:tcPr>
+          <w:p>
+            <w:pPr>
+              <w:rPr>
+                <w:rFonts w:cs="Arial"/>
+                <w:b/>
+              </w:rPr>
+            </w:pPr>
+            <w:r>
+              <w:rPr>
+                <w:rFonts w:cs="Arial"/>
                 <w:b/>
               </w:rPr>
               <w:t xml:space="preserve">Incluye: </w:t>
@@ -6377,13 +7134,14 @@
           </w:p>
           <w:p>
             <w:pPr>
-              <w:spacing w:after="0"/>
-              <w:rPr>
-                <w:b/>
-              </w:rPr>
-            </w:pPr>
-            <w:r>
-              <w:rPr>
+              <w:rPr>
+                <w:rFonts w:cs="Arial"/>
+                <w:b/>
+              </w:rPr>
+            </w:pPr>
+            <w:r>
+              <w:rPr>
+                <w:rFonts w:cs="Arial"/>
                 <w:b/>
               </w:rPr>
               <w:t xml:space="preserve">(relación </w:t>
@@ -6391,6 +7149,7 @@
             <w:proofErr w:type="spellStart"/>
             <w:r>
               <w:rPr>
+                <w:rFonts w:cs="Arial"/>
                 <w:b/>
               </w:rPr>
               <w:t>Include</w:t>
@@ -6398,55 +7157,77 @@
             <w:proofErr w:type="spellEnd"/>
             <w:r>
               <w:rPr>
+                <w:rFonts w:cs="Arial"/>
                 <w:b/>
               </w:rPr>
               <w:t>)</w:t>
             </w:r>
           </w:p>
         </w:tc>
-        <w:tc>
-          <w:tcPr>
-            <w:tcW w:w="5952" w:type="dxa"/>
-            <w:tcBorders>
-              <w:top w:val="single" w:sz="4" w:space="0" w:color="000000"/>
-              <w:left w:val="single" w:sz="4" w:space="0" w:color="000000"/>
-              <w:bottom w:val="single" w:sz="4" w:space="0" w:color="000000"/>
-              <w:right w:val="single" w:sz="8" w:space="0" w:color="000000"/>
-            </w:tcBorders>
-          </w:tcPr>
-          <w:p>
-            <w:pPr>
-              <w:spacing w:after="0"/>
-            </w:pPr>
-            <w:r>
-              <w:t>N/A</w:t>
-            </w:r>
-          </w:p>
-        </w:tc>
+        <w:sdt>
+          <w:sdtPr>
+            <w:rPr>
+              <w:rFonts w:cs="Arial"/>
+            </w:rPr>
+            <w:id w:val="964779081"/>
+            <w:placeholder>
+              <w:docPart w:val="B7234D6EDDEC4E1ABB5E210006E77560"/>
+            </w:placeholder>
+          </w:sdtPr>
+          <w:sdtContent>
+            <w:tc>
+              <w:tcPr>
+                <w:tcW w:w="3428" w:type="pct"/>
+                <w:tcBorders>
+                  <w:top w:val="single" w:sz="4" w:space="0" w:color="000000"/>
+                  <w:left w:val="single" w:sz="4" w:space="0" w:color="000000"/>
+                  <w:bottom w:val="single" w:sz="4" w:space="0" w:color="000000"/>
+                  <w:right w:val="single" w:sz="8" w:space="0" w:color="000000"/>
+                </w:tcBorders>
+                <w:hideMark/>
+              </w:tcPr>
+              <w:p>
+                <w:pPr>
+                  <w:rPr>
+                    <w:rFonts w:cs="Arial"/>
+                  </w:rPr>
+                </w:pPr>
+                <w:r>
+                  <w:rPr>
+                    <w:rFonts w:cs="Arial"/>
+                  </w:rPr>
+                  <w:t>N/A</w:t>
+                </w:r>
+              </w:p>
+            </w:tc>
+          </w:sdtContent>
+        </w:sdt>
       </w:tr>
       <w:tr>
         <w:trPr>
-          <w:trHeight w:val="320"/>
+          <w:trHeight w:val="329"/>
         </w:trPr>
         <w:tc>
           <w:tcPr>
-            <w:tcW w:w="2730" w:type="dxa"/>
+            <w:tcW w:w="1572" w:type="pct"/>
             <w:tcBorders>
               <w:top w:val="single" w:sz="4" w:space="0" w:color="000000"/>
               <w:left w:val="single" w:sz="8" w:space="0" w:color="000000"/>
               <w:bottom w:val="single" w:sz="4" w:space="0" w:color="000000"/>
               <w:right w:val="nil"/>
             </w:tcBorders>
-          </w:tcPr>
-          <w:p>
-            <w:pPr>
-              <w:spacing w:after="0"/>
-              <w:rPr>
-                <w:b/>
-              </w:rPr>
-            </w:pPr>
-            <w:r>
-              <w:rPr>
+            <w:hideMark/>
+          </w:tcPr>
+          <w:p>
+            <w:pPr>
+              <w:rPr>
+                <w:rFonts w:cs="Arial"/>
+                <w:b/>
+              </w:rPr>
+            </w:pPr>
+            <w:r>
+              <w:rPr>
+                <w:rFonts w:cs="Arial"/>
                 <w:b/>
               </w:rPr>
               <w:t>Extiende:</w:t>
@@ -6454,13 +7235,14 @@
           </w:p>
           <w:p>
             <w:pPr>
-              <w:spacing w:after="0"/>
-              <w:rPr>
-                <w:b/>
-              </w:rPr>
-            </w:pPr>
-            <w:r>
-              <w:rPr>
+              <w:rPr>
+                <w:rFonts w:cs="Arial"/>
+                <w:b/>
+              </w:rPr>
+            </w:pPr>
+            <w:r>
+              <w:rPr>
+                <w:rFonts w:cs="Arial"/>
                 <w:b/>
               </w:rPr>
               <w:t xml:space="preserve">(relación </w:t>
@@ -6468,6 +7250,7 @@
             <w:proofErr w:type="spellStart"/>
             <w:r>
               <w:rPr>
+                <w:rFonts w:cs="Arial"/>
                 <w:b/>
               </w:rPr>
               <w:t>Extend</w:t>
@@ -6475,6 +7258,7 @@
             <w:proofErr w:type="spellEnd"/>
             <w:r>
               <w:rPr>
+                <w:rFonts w:cs="Arial"/>
                 <w:b/>
               </w:rPr>
               <w:t>)</w:t>
@@ -6483,7 +7267,7 @@
         </w:tc>
         <w:tc>
           <w:tcPr>
-            <w:tcW w:w="5952" w:type="dxa"/>
+            <w:tcW w:w="3428" w:type="pct"/>
             <w:tcBorders>
               <w:top w:val="single" w:sz="4" w:space="0" w:color="000000"/>
               <w:left w:val="single" w:sz="4" w:space="0" w:color="000000"/>
@@ -6493,9 +7277,14 @@
           </w:tcPr>
           <w:p>
             <w:pPr>
-              <w:spacing w:after="0"/>
-            </w:pPr>
-            <w:r>
+              <w:rPr>
+                <w:rFonts w:cs="Arial"/>
+              </w:rPr>
+            </w:pPr>
+            <w:r>
+              <w:rPr>
+                <w:rFonts w:cs="Arial"/>
+              </w:rPr>
               <w:t>N/A</w:t>
             </w:r>
           </w:p>
@@ -6503,50 +7292,79 @@
       </w:tr>
       <w:tr>
         <w:trPr>
-          <w:trHeight w:val="320"/>
+          <w:trHeight w:val="329"/>
         </w:trPr>
         <w:tc>
           <w:tcPr>
-            <w:tcW w:w="2730" w:type="dxa"/>
+            <w:tcW w:w="1572" w:type="pct"/>
             <w:tcBorders>
               <w:top w:val="single" w:sz="4" w:space="0" w:color="000000"/>
               <w:left w:val="single" w:sz="8" w:space="0" w:color="000000"/>
               <w:bottom w:val="single" w:sz="4" w:space="0" w:color="000000"/>
               <w:right w:val="nil"/>
             </w:tcBorders>
-          </w:tcPr>
-          <w:p>
-            <w:pPr>
-              <w:rPr>
-                <w:b/>
-              </w:rPr>
-            </w:pPr>
-            <w:r>
-              <w:rPr>
+            <w:hideMark/>
+          </w:tcPr>
+          <w:p>
+            <w:pPr>
+              <w:rPr>
+                <w:rFonts w:cs="Arial"/>
+                <w:b/>
+              </w:rPr>
+            </w:pPr>
+            <w:r>
+              <w:rPr>
+                <w:rFonts w:cs="Arial"/>
                 <w:b/>
               </w:rPr>
               <w:t>Prioridad:</w:t>
             </w:r>
           </w:p>
         </w:tc>
-        <w:tc>
-          <w:tcPr>
-            <w:tcW w:w="5952" w:type="dxa"/>
-            <w:tcBorders>
-              <w:top w:val="single" w:sz="4" w:space="0" w:color="000000"/>
-              <w:left w:val="single" w:sz="4" w:space="0" w:color="000000"/>
-              <w:bottom w:val="single" w:sz="4" w:space="0" w:color="000000"/>
-              <w:right w:val="single" w:sz="8" w:space="0" w:color="000000"/>
-            </w:tcBorders>
-          </w:tcPr>
-          <w:p>
-            <w:r>
-              <w:t xml:space="preserve">Alta </w:t>
-            </w:r>
-          </w:p>
-        </w:tc>
+        <w:sdt>
+          <w:sdtPr>
+            <w:rPr>
+              <w:rFonts w:cs="Arial"/>
+            </w:rPr>
+            <w:id w:val="-1380938390"/>
+            <w:placeholder>
+              <w:docPart w:val="90B143D2F69A406A952DDC0313E20849"/>
+            </w:placeholder>
+            <w:comboBox>
+              <w:listItem w:value="Elija un elemento."/>
+            </w:comboBox>
+          </w:sdtPr>
+          <w:sdtContent>
+            <w:tc>
+              <w:tcPr>
+                <w:tcW w:w="3428" w:type="pct"/>
+                <w:tcBorders>
+                  <w:top w:val="single" w:sz="4" w:space="0" w:color="000000"/>
+                  <w:left w:val="single" w:sz="4" w:space="0" w:color="000000"/>
+                  <w:bottom w:val="single" w:sz="4" w:space="0" w:color="000000"/>
+                  <w:right w:val="single" w:sz="8" w:space="0" w:color="000000"/>
+                </w:tcBorders>
+                <w:hideMark/>
+              </w:tcPr>
+              <w:p>
+                <w:pPr>
+                  <w:rPr>
+                    <w:rFonts w:cs="Arial"/>
+                  </w:rPr>
+                </w:pPr>
+                <w:r>
+                  <w:rPr>
+                    <w:rFonts w:cs="Arial"/>
+                  </w:rPr>
+                  <w:t>Media</w:t>
+                </w:r>
+              </w:p>
+            </w:tc>
+          </w:sdtContent>
+        </w:sdt>
       </w:tr>
     </w:tbl>
+    <w:p/>
     <w:p/>
     <w:tbl>
       <w:tblPr>
@@ -6932,8 +7750,30 @@
             </w:tcBorders>
           </w:tcPr>
           <w:p>
+            <w:pPr>
+              <w:spacing w:after="0"/>
+            </w:pPr>
+            <w:r>
+              <w:t>PRE 1.-</w:t>
+            </w:r>
             <w:r>
               <w:t>El hardware que se solicita debe estar disponible para ser prestado.</w:t>
+            </w:r>
+          </w:p>
+          <w:p>
+            <w:pPr>
+              <w:spacing w:after="0"/>
+            </w:pPr>
+            <w:r>
+              <w:t xml:space="preserve">PRE 2.- El </w:t>
+            </w:r>
+            <w:proofErr w:type="spellStart"/>
+            <w:r>
+              <w:t>JefeCC</w:t>
+            </w:r>
+            <w:proofErr w:type="spellEnd"/>
+            <w:r>
+              <w:t xml:space="preserve"> se encuentra en la pantalla de “Administrar catálogos”</w:t>
             </w:r>
           </w:p>
         </w:tc>
@@ -7138,14 +7978,7 @@
               <w:rPr>
                 <w:color w:val="000000"/>
               </w:rPr>
-              <w:t xml:space="preserve"> introduce todos los campos obligatorios y da clic en </w:t>
-            </w:r>
-            <w:r>
-              <w:rPr>
-                <w:color w:val="000000"/>
-              </w:rPr>
-              <w:lastRenderedPageBreak/>
-              <w:t>el botón “Finalizar” al terminar (ver FA1, EX1).</w:t>
+              <w:t xml:space="preserve"> introduce todos los campos obligatorios y da clic en el botón “Finalizar” al terminar (ver FA1, EX1).</w:t>
             </w:r>
           </w:p>
           <w:p>
@@ -7173,7 +8006,14 @@
               <w:rPr>
                 <w:color w:val="000000"/>
               </w:rPr>
-              <w:t>El sistema muestra un cuadro de dialogo informando: “Hardware asignado con éxito”.</w:t>
+              <w:t xml:space="preserve">El sistema muestra un cuadro de dialogo informando: </w:t>
+            </w:r>
+            <w:r>
+              <w:rPr>
+                <w:color w:val="000000"/>
+              </w:rPr>
+              <w:lastRenderedPageBreak/>
+              <w:t>“Hardware asignado con éxito”.</w:t>
             </w:r>
           </w:p>
           <w:p>
@@ -8176,7 +9016,6 @@
                 <w:rFonts w:cs="Arial"/>
                 <w:b/>
               </w:rPr>
-              <w:lastRenderedPageBreak/>
               <w:t>Fecha de actualización:</w:t>
             </w:r>
           </w:p>
@@ -8255,6 +9094,7 @@
                 <w:rFonts w:cs="Arial"/>
                 <w:b/>
               </w:rPr>
+              <w:lastRenderedPageBreak/>
               <w:t>Actor(es):</w:t>
             </w:r>
           </w:p>
@@ -8348,7 +9188,19 @@
                   <w:rPr>
                     <w:rFonts w:cs="Arial"/>
                   </w:rPr>
-                  <w:t>El JEFECC de centro de cómputo podrá generar reportes Fallas y de inventario de SOFTWARE y HARDWARE.</w:t>
+                  <w:t xml:space="preserve">El JEFECC podrá generar reportes </w:t>
+                </w:r>
+                <w:r>
+                  <w:rPr>
+                    <w:rFonts w:cs="Arial"/>
+                  </w:rPr>
+                  <w:t>de Fallas y de inventario para el</w:t>
+                </w:r>
+                <w:r>
+                  <w:rPr>
+                    <w:rFonts w:cs="Arial"/>
+                  </w:rPr>
+                  <w:t xml:space="preserve"> SOFTWARE y HARDWARE.</w:t>
                 </w:r>
               </w:p>
             </w:sdtContent>
@@ -8420,6 +9272,7 @@
                 <w:sdtContent>
                   <w:p>
                     <w:pPr>
+                      <w:spacing w:after="0"/>
                       <w:rPr>
                         <w:rFonts w:cs="Arial"/>
                       </w:rPr>
@@ -8430,9 +9283,16 @@
                       </w:rPr>
                       <w:t>PRE1-Debe estar iniciada la sesión del jefe CC</w:t>
                     </w:r>
+                    <w:r>
+                      <w:rPr>
+                        <w:rFonts w:cs="Arial"/>
+                      </w:rPr>
+                      <w:t xml:space="preserve"> y estar en el menú principal.</w:t>
+                    </w:r>
                   </w:p>
                   <w:p>
                     <w:pPr>
+                      <w:spacing w:after="0"/>
                       <w:rPr>
                         <w:rFonts w:cs="Arial"/>
                       </w:rPr>
@@ -8514,7 +9374,13 @@
               <w:rPr>
                 <w:rFonts w:cs="Arial"/>
               </w:rPr>
-              <w:t xml:space="preserve"> da clic en el botón “generar reportes”.</w:t>
+              <w:t xml:space="preserve"> da clic en el botón “G</w:t>
+            </w:r>
+            <w:r>
+              <w:rPr>
+                <w:rFonts w:cs="Arial"/>
+              </w:rPr>
+              <w:t>enerar reportes”.</w:t>
             </w:r>
           </w:p>
         </w:tc>
@@ -8573,39 +9439,10 @@
                   <w:spacing w:after="0"/>
                 </w:pPr>
                 <w:r>
-                  <w:t>1.- El sistema muestra la pantalla del menú principal correspondiente al usuario (</w:t>
+                  <w:t>1</w:t>
                 </w:r>
-                <w:proofErr w:type="spellStart"/>
                 <w:r>
-                  <w:t>jefeCC</w:t>
-                </w:r>
-                <w:proofErr w:type="spellEnd"/>
-                <w:r>
-                  <w:t>).</w:t>
-                </w:r>
-              </w:p>
-              <w:p>
-                <w:pPr>
-                  <w:spacing w:after="0"/>
-                </w:pPr>
-                <w:r>
-                  <w:t xml:space="preserve">2.- El </w:t>
-                </w:r>
-                <w:proofErr w:type="spellStart"/>
-                <w:r>
-                  <w:t>jefeCC</w:t>
-                </w:r>
-                <w:proofErr w:type="spellEnd"/>
-                <w:r>
-                  <w:t xml:space="preserve"> selecciona la opción “Generar reportes”. </w:t>
-                </w:r>
-              </w:p>
-              <w:p>
-                <w:pPr>
-                  <w:spacing w:after="0"/>
-                </w:pPr>
-                <w:r>
-                  <w:t>3.- El sistema muestra un menú con distintas opciones de “Reporte dictamen”, “Reporte de HARDWARE”, “Reporte de SOFTWARE</w:t>
+                  <w:t>.- El sistema muestra un menú con distintas opciones de “Reporte dictamen”, “Reporte de HARDWARE”, “Reporte de SOFTWARE</w:t>
                 </w:r>
                 <w:proofErr w:type="gramStart"/>
                 <w:r>
@@ -8618,7 +9455,10 @@
                   <w:spacing w:after="0"/>
                 </w:pPr>
                 <w:r>
-                  <w:t xml:space="preserve">4.- El </w:t>
+                  <w:t>2</w:t>
+                </w:r>
+                <w:r>
+                  <w:t xml:space="preserve">.- El </w:t>
                 </w:r>
                 <w:proofErr w:type="spellStart"/>
                 <w:r>
@@ -8634,7 +9474,10 @@
                   <w:spacing w:after="0"/>
                 </w:pPr>
                 <w:r>
-                  <w:t>5.- El sistema muestra la pantalla con una opción de selección de búsqueda por periodo.</w:t>
+                  <w:t>3</w:t>
+                </w:r>
+                <w:r>
+                  <w:t>.- El sistema muestra la pantalla con una opción de selección de búsqueda por periodo.</w:t>
                 </w:r>
               </w:p>
               <w:p>
@@ -8642,7 +9485,10 @@
                   <w:spacing w:after="0"/>
                 </w:pPr>
                 <w:r>
-                  <w:t xml:space="preserve">6.- El </w:t>
+                  <w:t>4</w:t>
+                </w:r>
+                <w:r>
+                  <w:t xml:space="preserve">.- El </w:t>
                 </w:r>
                 <w:proofErr w:type="spellStart"/>
                 <w:r>
@@ -8658,7 +9504,10 @@
                   <w:spacing w:after="0"/>
                 </w:pPr>
                 <w:r>
-                  <w:t>7.- El sistema muestra los datos de todos los equipos existentes que presentan fallas.</w:t>
+                  <w:t>5</w:t>
+                </w:r>
+                <w:r>
+                  <w:t>.- El sistema muestra los datos de todos los equipos existentes que presentan fallas.</w:t>
                 </w:r>
               </w:p>
               <w:p>
@@ -8666,7 +9515,12 @@
                   <w:spacing w:after="0"/>
                 </w:pPr>
                 <w:r>
-                  <w:t xml:space="preserve">6.- El </w:t>
+                  <w:t>6</w:t>
+                </w:r>
+                <w:bookmarkStart w:id="0" w:name="_GoBack"/>
+                <w:bookmarkEnd w:id="0"/>
+                <w:r>
+                  <w:t xml:space="preserve">.- El </w:t>
                 </w:r>
                 <w:proofErr w:type="spellStart"/>
                 <w:r>
@@ -8983,14 +9837,7 @@
                   <w:rPr>
                     <w:rFonts w:cs="Arial"/>
                   </w:rPr>
-                  <w:t xml:space="preserve"> selecciona el tipo de búsqueda y da clic en generar </w:t>
-                </w:r>
-                <w:r>
-                  <w:rPr>
-                    <w:rFonts w:cs="Arial"/>
-                  </w:rPr>
-                  <w:lastRenderedPageBreak/>
-                  <w:t>reporte de SOFTWARE.</w:t>
+                  <w:t xml:space="preserve"> selecciona el tipo de búsqueda y da clic en generar reporte de SOFTWARE.</w:t>
                 </w:r>
               </w:p>
               <w:p>
@@ -9058,6 +9905,7 @@
                   <w:rPr>
                     <w:rFonts w:cs="Arial"/>
                   </w:rPr>
+                  <w:lastRenderedPageBreak/>
                   <w:t xml:space="preserve">5. </w:t>
                 </w:r>
                 <w:r>
@@ -10108,7 +10956,6 @@
               <w:rPr>
                 <w:b/>
               </w:rPr>
-              <w:lastRenderedPageBreak/>
               <w:t>Disparador:</w:t>
             </w:r>
           </w:p>
@@ -10265,6 +11112,7 @@
               <w:rPr>
                 <w:color w:val="000000"/>
               </w:rPr>
+              <w:lastRenderedPageBreak/>
               <w:t xml:space="preserve">2. </w:t>
             </w:r>
             <w:r>
@@ -10424,6 +11272,7 @@
               <w:rPr>
                 <w:b/>
               </w:rPr>
+              <w:lastRenderedPageBreak/>
               <w:t>Flujos Alternos:</w:t>
             </w:r>
           </w:p>
@@ -10960,14 +11809,7 @@
               <w:rPr>
                 <w:color w:val="000000"/>
               </w:rPr>
-              <w:t xml:space="preserve">da clic en el botón “Buscar” después de ingresar la </w:t>
-            </w:r>
-            <w:r>
-              <w:rPr>
-                <w:color w:val="000000"/>
-              </w:rPr>
-              <w:lastRenderedPageBreak/>
-              <w:t>información.</w:t>
+              <w:t>da clic en el botón “Buscar” después de ingresar la información.</w:t>
             </w:r>
           </w:p>
           <w:p>
@@ -11038,7 +11880,6 @@
               <w:rPr>
                 <w:b/>
               </w:rPr>
-              <w:lastRenderedPageBreak/>
               <w:t>Excepciones:</w:t>
             </w:r>
           </w:p>
@@ -11077,6 +11918,7 @@
               <w:rPr>
                 <w:color w:val="000000"/>
               </w:rPr>
+              <w:lastRenderedPageBreak/>
               <w:t xml:space="preserve">1. </w:t>
             </w:r>
             <w:r>
@@ -11183,6 +12025,7 @@
               <w:rPr>
                 <w:b/>
               </w:rPr>
+              <w:lastRenderedPageBreak/>
               <w:t>Poscondiciones</w:t>
             </w:r>
             <w:proofErr w:type="spellEnd"/>
@@ -12069,14 +12912,7 @@
               <w:rPr>
                 <w:color w:val="000000"/>
               </w:rPr>
-              <w:t xml:space="preserve">El sistema despliega un formulario donde se piden los datos </w:t>
-            </w:r>
-            <w:r>
-              <w:rPr>
-                <w:color w:val="000000"/>
-              </w:rPr>
-              <w:lastRenderedPageBreak/>
-              <w:t>de la actividad de mantenimiento (Equipo reportado, problema reportado, responsable del reporte)</w:t>
+              <w:t>El sistema despliega un formulario donde se piden los datos de la actividad de mantenimiento (Equipo reportado, problema reportado, responsable del reporte)</w:t>
             </w:r>
             <w:r>
               <w:rPr>
@@ -12194,6 +13030,7 @@
               <w:rPr>
                 <w:color w:val="000000"/>
               </w:rPr>
+              <w:lastRenderedPageBreak/>
               <w:t xml:space="preserve">6. </w:t>
             </w:r>
             <w:r>
@@ -12830,7 +13667,6 @@
               <w:rPr>
                 <w:b/>
               </w:rPr>
-              <w:lastRenderedPageBreak/>
               <w:t xml:space="preserve">(relación </w:t>
             </w:r>
             <w:proofErr w:type="spellStart"/>
@@ -12864,7 +13700,6 @@
               <w:spacing w:after="0"/>
             </w:pPr>
             <w:r>
-              <w:lastRenderedPageBreak/>
               <w:t>Ninguna</w:t>
             </w:r>
           </w:p>
@@ -12895,7 +13730,6 @@
               <w:rPr>
                 <w:b/>
               </w:rPr>
-              <w:lastRenderedPageBreak/>
               <w:t>Extiende:</w:t>
             </w:r>
           </w:p>
@@ -13003,6 +13837,7 @@
         </w:rPr>
       </w:pPr>
       <w:r>
+        <w:lastRenderedPageBreak/>
         <w:br w:type="page"/>
       </w:r>
     </w:p>
@@ -13309,6 +14144,95 @@
     </w:lvl>
   </w:abstractNum>
   <w:abstractNum w:abstractNumId="1">
+    <w:nsid w:val="07422199"/>
+    <w:multiLevelType w:val="hybridMultilevel"/>
+    <w:tmpl w:val="30FEE50A"/>
+    <w:lvl w:ilvl="0" w:tplc="DD9AEA30">
+      <w:start w:val="1"/>
+      <w:numFmt w:val="decimal"/>
+      <w:lvlText w:val="%1."/>
+      <w:lvlJc w:val="left"/>
+      <w:pPr>
+        <w:ind w:left="1470" w:hanging="360"/>
+      </w:pPr>
+      <w:rPr>
+        <w:rFonts w:hint="default"/>
+      </w:rPr>
+    </w:lvl>
+    <w:lvl w:ilvl="1" w:tplc="080A0019" w:tentative="1">
+      <w:start w:val="1"/>
+      <w:numFmt w:val="lowerLetter"/>
+      <w:lvlText w:val="%2."/>
+      <w:lvlJc w:val="left"/>
+      <w:pPr>
+        <w:ind w:left="1785" w:hanging="360"/>
+      </w:pPr>
+    </w:lvl>
+    <w:lvl w:ilvl="2" w:tplc="080A001B" w:tentative="1">
+      <w:start w:val="1"/>
+      <w:numFmt w:val="lowerRoman"/>
+      <w:lvlText w:val="%3."/>
+      <w:lvlJc w:val="right"/>
+      <w:pPr>
+        <w:ind w:left="2505" w:hanging="180"/>
+      </w:pPr>
+    </w:lvl>
+    <w:lvl w:ilvl="3" w:tplc="080A000F" w:tentative="1">
+      <w:start w:val="1"/>
+      <w:numFmt w:val="decimal"/>
+      <w:lvlText w:val="%4."/>
+      <w:lvlJc w:val="left"/>
+      <w:pPr>
+        <w:ind w:left="3225" w:hanging="360"/>
+      </w:pPr>
+    </w:lvl>
+    <w:lvl w:ilvl="4" w:tplc="080A0019" w:tentative="1">
+      <w:start w:val="1"/>
+      <w:numFmt w:val="lowerLetter"/>
+      <w:lvlText w:val="%5."/>
+      <w:lvlJc w:val="left"/>
+      <w:pPr>
+        <w:ind w:left="3945" w:hanging="360"/>
+      </w:pPr>
+    </w:lvl>
+    <w:lvl w:ilvl="5" w:tplc="080A001B" w:tentative="1">
+      <w:start w:val="1"/>
+      <w:numFmt w:val="lowerRoman"/>
+      <w:lvlText w:val="%6."/>
+      <w:lvlJc w:val="right"/>
+      <w:pPr>
+        <w:ind w:left="4665" w:hanging="180"/>
+      </w:pPr>
+    </w:lvl>
+    <w:lvl w:ilvl="6" w:tplc="080A000F" w:tentative="1">
+      <w:start w:val="1"/>
+      <w:numFmt w:val="decimal"/>
+      <w:lvlText w:val="%7."/>
+      <w:lvlJc w:val="left"/>
+      <w:pPr>
+        <w:ind w:left="5385" w:hanging="360"/>
+      </w:pPr>
+    </w:lvl>
+    <w:lvl w:ilvl="7" w:tplc="080A0019" w:tentative="1">
+      <w:start w:val="1"/>
+      <w:numFmt w:val="lowerLetter"/>
+      <w:lvlText w:val="%8."/>
+      <w:lvlJc w:val="left"/>
+      <w:pPr>
+        <w:ind w:left="6105" w:hanging="360"/>
+      </w:pPr>
+    </w:lvl>
+    <w:lvl w:ilvl="8" w:tplc="080A001B" w:tentative="1">
+      <w:start w:val="1"/>
+      <w:numFmt w:val="lowerRoman"/>
+      <w:lvlText w:val="%9."/>
+      <w:lvlJc w:val="right"/>
+      <w:pPr>
+        <w:ind w:left="6825" w:hanging="180"/>
+      </w:pPr>
+    </w:lvl>
+  </w:abstractNum>
+  <w:abstractNum w:abstractNumId="2">
     <w:nsid w:val="09F23D1B"/>
     <w:multiLevelType w:val="multilevel"/>
     <w:tmpl w:val="07602F80"/>
@@ -13394,7 +14318,7 @@
       </w:pPr>
     </w:lvl>
   </w:abstractNum>
-  <w:abstractNum w:abstractNumId="2">
+  <w:abstractNum w:abstractNumId="3">
     <w:nsid w:val="1DB55AB9"/>
     <w:multiLevelType w:val="multilevel"/>
     <w:tmpl w:val="67D4AAB6"/>
@@ -13480,7 +14404,7 @@
       </w:pPr>
     </w:lvl>
   </w:abstractNum>
-  <w:abstractNum w:abstractNumId="3">
+  <w:abstractNum w:abstractNumId="4">
     <w:nsid w:val="235233C5"/>
     <w:multiLevelType w:val="multilevel"/>
     <w:tmpl w:val="9572D302"/>
@@ -13566,7 +14490,179 @@
       </w:pPr>
     </w:lvl>
   </w:abstractNum>
-  <w:abstractNum w:abstractNumId="4">
+  <w:abstractNum w:abstractNumId="5">
+    <w:nsid w:val="2A2F1730"/>
+    <w:multiLevelType w:val="hybridMultilevel"/>
+    <w:tmpl w:val="96105150"/>
+    <w:lvl w:ilvl="0" w:tplc="080A000F">
+      <w:start w:val="1"/>
+      <w:numFmt w:val="decimal"/>
+      <w:lvlText w:val="%1."/>
+      <w:lvlJc w:val="left"/>
+      <w:pPr>
+        <w:ind w:left="720" w:hanging="360"/>
+      </w:pPr>
+    </w:lvl>
+    <w:lvl w:ilvl="1" w:tplc="080A0019" w:tentative="1">
+      <w:start w:val="1"/>
+      <w:numFmt w:val="lowerLetter"/>
+      <w:lvlText w:val="%2."/>
+      <w:lvlJc w:val="left"/>
+      <w:pPr>
+        <w:ind w:left="1440" w:hanging="360"/>
+      </w:pPr>
+    </w:lvl>
+    <w:lvl w:ilvl="2" w:tplc="080A001B" w:tentative="1">
+      <w:start w:val="1"/>
+      <w:numFmt w:val="lowerRoman"/>
+      <w:lvlText w:val="%3."/>
+      <w:lvlJc w:val="right"/>
+      <w:pPr>
+        <w:ind w:left="2160" w:hanging="180"/>
+      </w:pPr>
+    </w:lvl>
+    <w:lvl w:ilvl="3" w:tplc="080A000F" w:tentative="1">
+      <w:start w:val="1"/>
+      <w:numFmt w:val="decimal"/>
+      <w:lvlText w:val="%4."/>
+      <w:lvlJc w:val="left"/>
+      <w:pPr>
+        <w:ind w:left="2880" w:hanging="360"/>
+      </w:pPr>
+    </w:lvl>
+    <w:lvl w:ilvl="4" w:tplc="080A0019" w:tentative="1">
+      <w:start w:val="1"/>
+      <w:numFmt w:val="lowerLetter"/>
+      <w:lvlText w:val="%5."/>
+      <w:lvlJc w:val="left"/>
+      <w:pPr>
+        <w:ind w:left="3600" w:hanging="360"/>
+      </w:pPr>
+    </w:lvl>
+    <w:lvl w:ilvl="5" w:tplc="080A001B" w:tentative="1">
+      <w:start w:val="1"/>
+      <w:numFmt w:val="lowerRoman"/>
+      <w:lvlText w:val="%6."/>
+      <w:lvlJc w:val="right"/>
+      <w:pPr>
+        <w:ind w:left="4320" w:hanging="180"/>
+      </w:pPr>
+    </w:lvl>
+    <w:lvl w:ilvl="6" w:tplc="080A000F" w:tentative="1">
+      <w:start w:val="1"/>
+      <w:numFmt w:val="decimal"/>
+      <w:lvlText w:val="%7."/>
+      <w:lvlJc w:val="left"/>
+      <w:pPr>
+        <w:ind w:left="5040" w:hanging="360"/>
+      </w:pPr>
+    </w:lvl>
+    <w:lvl w:ilvl="7" w:tplc="080A0019" w:tentative="1">
+      <w:start w:val="1"/>
+      <w:numFmt w:val="lowerLetter"/>
+      <w:lvlText w:val="%8."/>
+      <w:lvlJc w:val="left"/>
+      <w:pPr>
+        <w:ind w:left="5760" w:hanging="360"/>
+      </w:pPr>
+    </w:lvl>
+    <w:lvl w:ilvl="8" w:tplc="080A001B" w:tentative="1">
+      <w:start w:val="1"/>
+      <w:numFmt w:val="lowerRoman"/>
+      <w:lvlText w:val="%9."/>
+      <w:lvlJc w:val="right"/>
+      <w:pPr>
+        <w:ind w:left="6480" w:hanging="180"/>
+      </w:pPr>
+    </w:lvl>
+  </w:abstractNum>
+  <w:abstractNum w:abstractNumId="6">
+    <w:nsid w:val="2E372599"/>
+    <w:multiLevelType w:val="hybridMultilevel"/>
+    <w:tmpl w:val="19006CC8"/>
+    <w:lvl w:ilvl="0" w:tplc="080A000F">
+      <w:start w:val="1"/>
+      <w:numFmt w:val="decimal"/>
+      <w:lvlText w:val="%1."/>
+      <w:lvlJc w:val="left"/>
+      <w:pPr>
+        <w:ind w:left="720" w:hanging="360"/>
+      </w:pPr>
+    </w:lvl>
+    <w:lvl w:ilvl="1" w:tplc="080A0019" w:tentative="1">
+      <w:start w:val="1"/>
+      <w:numFmt w:val="lowerLetter"/>
+      <w:lvlText w:val="%2."/>
+      <w:lvlJc w:val="left"/>
+      <w:pPr>
+        <w:ind w:left="1440" w:hanging="360"/>
+      </w:pPr>
+    </w:lvl>
+    <w:lvl w:ilvl="2" w:tplc="080A001B" w:tentative="1">
+      <w:start w:val="1"/>
+      <w:numFmt w:val="lowerRoman"/>
+      <w:lvlText w:val="%3."/>
+      <w:lvlJc w:val="right"/>
+      <w:pPr>
+        <w:ind w:left="2160" w:hanging="180"/>
+      </w:pPr>
+    </w:lvl>
+    <w:lvl w:ilvl="3" w:tplc="080A000F" w:tentative="1">
+      <w:start w:val="1"/>
+      <w:numFmt w:val="decimal"/>
+      <w:lvlText w:val="%4."/>
+      <w:lvlJc w:val="left"/>
+      <w:pPr>
+        <w:ind w:left="2880" w:hanging="360"/>
+      </w:pPr>
+    </w:lvl>
+    <w:lvl w:ilvl="4" w:tplc="080A0019" w:tentative="1">
+      <w:start w:val="1"/>
+      <w:numFmt w:val="lowerLetter"/>
+      <w:lvlText w:val="%5."/>
+      <w:lvlJc w:val="left"/>
+      <w:pPr>
+        <w:ind w:left="3600" w:hanging="360"/>
+      </w:pPr>
+    </w:lvl>
+    <w:lvl w:ilvl="5" w:tplc="080A001B" w:tentative="1">
+      <w:start w:val="1"/>
+      <w:numFmt w:val="lowerRoman"/>
+      <w:lvlText w:val="%6."/>
+      <w:lvlJc w:val="right"/>
+      <w:pPr>
+        <w:ind w:left="4320" w:hanging="180"/>
+      </w:pPr>
+    </w:lvl>
+    <w:lvl w:ilvl="6" w:tplc="080A000F" w:tentative="1">
+      <w:start w:val="1"/>
+      <w:numFmt w:val="decimal"/>
+      <w:lvlText w:val="%7."/>
+      <w:lvlJc w:val="left"/>
+      <w:pPr>
+        <w:ind w:left="5040" w:hanging="360"/>
+      </w:pPr>
+    </w:lvl>
+    <w:lvl w:ilvl="7" w:tplc="080A0019" w:tentative="1">
+      <w:start w:val="1"/>
+      <w:numFmt w:val="lowerLetter"/>
+      <w:lvlText w:val="%8."/>
+      <w:lvlJc w:val="left"/>
+      <w:pPr>
+        <w:ind w:left="5760" w:hanging="360"/>
+      </w:pPr>
+    </w:lvl>
+    <w:lvl w:ilvl="8" w:tplc="080A001B" w:tentative="1">
+      <w:start w:val="1"/>
+      <w:numFmt w:val="lowerRoman"/>
+      <w:lvlText w:val="%9."/>
+      <w:lvlJc w:val="right"/>
+      <w:pPr>
+        <w:ind w:left="6480" w:hanging="180"/>
+      </w:pPr>
+    </w:lvl>
+  </w:abstractNum>
+  <w:abstractNum w:abstractNumId="7">
     <w:nsid w:val="417F5DE4"/>
     <w:multiLevelType w:val="multilevel"/>
     <w:tmpl w:val="99CC8B8E"/>
@@ -13652,7 +14748,7 @@
       </w:pPr>
     </w:lvl>
   </w:abstractNum>
-  <w:abstractNum w:abstractNumId="5">
+  <w:abstractNum w:abstractNumId="8">
     <w:nsid w:val="42807399"/>
     <w:multiLevelType w:val="multilevel"/>
     <w:tmpl w:val="2BBC54AC"/>
@@ -13738,7 +14834,7 @@
       </w:pPr>
     </w:lvl>
   </w:abstractNum>
-  <w:abstractNum w:abstractNumId="6">
+  <w:abstractNum w:abstractNumId="9">
     <w:nsid w:val="45CD047B"/>
     <w:multiLevelType w:val="multilevel"/>
     <w:tmpl w:val="26E0E39E"/>
@@ -13824,7 +14920,7 @@
       </w:pPr>
     </w:lvl>
   </w:abstractNum>
-  <w:abstractNum w:abstractNumId="7">
+  <w:abstractNum w:abstractNumId="10">
     <w:nsid w:val="45E81B9D"/>
     <w:multiLevelType w:val="multilevel"/>
     <w:tmpl w:val="3E9EA36C"/>
@@ -13910,7 +15006,7 @@
       </w:pPr>
     </w:lvl>
   </w:abstractNum>
-  <w:abstractNum w:abstractNumId="8">
+  <w:abstractNum w:abstractNumId="11">
     <w:nsid w:val="4923106D"/>
     <w:multiLevelType w:val="multilevel"/>
     <w:tmpl w:val="D430BBAE"/>
@@ -13996,7 +15092,93 @@
       </w:pPr>
     </w:lvl>
   </w:abstractNum>
-  <w:abstractNum w:abstractNumId="9">
+  <w:abstractNum w:abstractNumId="12">
+    <w:nsid w:val="57522908"/>
+    <w:multiLevelType w:val="hybridMultilevel"/>
+    <w:tmpl w:val="9B604150"/>
+    <w:lvl w:ilvl="0" w:tplc="080A000F">
+      <w:start w:val="1"/>
+      <w:numFmt w:val="decimal"/>
+      <w:lvlText w:val="%1."/>
+      <w:lvlJc w:val="left"/>
+      <w:pPr>
+        <w:ind w:left="720" w:hanging="360"/>
+      </w:pPr>
+    </w:lvl>
+    <w:lvl w:ilvl="1" w:tplc="080A0019" w:tentative="1">
+      <w:start w:val="1"/>
+      <w:numFmt w:val="lowerLetter"/>
+      <w:lvlText w:val="%2."/>
+      <w:lvlJc w:val="left"/>
+      <w:pPr>
+        <w:ind w:left="1440" w:hanging="360"/>
+      </w:pPr>
+    </w:lvl>
+    <w:lvl w:ilvl="2" w:tplc="080A001B" w:tentative="1">
+      <w:start w:val="1"/>
+      <w:numFmt w:val="lowerRoman"/>
+      <w:lvlText w:val="%3."/>
+      <w:lvlJc w:val="right"/>
+      <w:pPr>
+        <w:ind w:left="2160" w:hanging="180"/>
+      </w:pPr>
+    </w:lvl>
+    <w:lvl w:ilvl="3" w:tplc="080A000F" w:tentative="1">
+      <w:start w:val="1"/>
+      <w:numFmt w:val="decimal"/>
+      <w:lvlText w:val="%4."/>
+      <w:lvlJc w:val="left"/>
+      <w:pPr>
+        <w:ind w:left="2880" w:hanging="360"/>
+      </w:pPr>
+    </w:lvl>
+    <w:lvl w:ilvl="4" w:tplc="080A0019" w:tentative="1">
+      <w:start w:val="1"/>
+      <w:numFmt w:val="lowerLetter"/>
+      <w:lvlText w:val="%5."/>
+      <w:lvlJc w:val="left"/>
+      <w:pPr>
+        <w:ind w:left="3600" w:hanging="360"/>
+      </w:pPr>
+    </w:lvl>
+    <w:lvl w:ilvl="5" w:tplc="080A001B" w:tentative="1">
+      <w:start w:val="1"/>
+      <w:numFmt w:val="lowerRoman"/>
+      <w:lvlText w:val="%6."/>
+      <w:lvlJc w:val="right"/>
+      <w:pPr>
+        <w:ind w:left="4320" w:hanging="180"/>
+      </w:pPr>
+    </w:lvl>
+    <w:lvl w:ilvl="6" w:tplc="080A000F" w:tentative="1">
+      <w:start w:val="1"/>
+      <w:numFmt w:val="decimal"/>
+      <w:lvlText w:val="%7."/>
+      <w:lvlJc w:val="left"/>
+      <w:pPr>
+        <w:ind w:left="5040" w:hanging="360"/>
+      </w:pPr>
+    </w:lvl>
+    <w:lvl w:ilvl="7" w:tplc="080A0019" w:tentative="1">
+      <w:start w:val="1"/>
+      <w:numFmt w:val="lowerLetter"/>
+      <w:lvlText w:val="%8."/>
+      <w:lvlJc w:val="left"/>
+      <w:pPr>
+        <w:ind w:left="5760" w:hanging="360"/>
+      </w:pPr>
+    </w:lvl>
+    <w:lvl w:ilvl="8" w:tplc="080A001B" w:tentative="1">
+      <w:start w:val="1"/>
+      <w:numFmt w:val="lowerRoman"/>
+      <w:lvlText w:val="%9."/>
+      <w:lvlJc w:val="right"/>
+      <w:pPr>
+        <w:ind w:left="6480" w:hanging="180"/>
+      </w:pPr>
+    </w:lvl>
+  </w:abstractNum>
+  <w:abstractNum w:abstractNumId="13">
     <w:nsid w:val="5A036F90"/>
     <w:multiLevelType w:val="multilevel"/>
     <w:tmpl w:val="70249700"/>
@@ -14082,7 +15264,7 @@
       </w:pPr>
     </w:lvl>
   </w:abstractNum>
-  <w:abstractNum w:abstractNumId="10">
+  <w:abstractNum w:abstractNumId="14">
     <w:nsid w:val="5AEC4F28"/>
     <w:multiLevelType w:val="multilevel"/>
     <w:tmpl w:val="D51C3470"/>
@@ -14168,7 +15350,7 @@
       </w:pPr>
     </w:lvl>
   </w:abstractNum>
-  <w:abstractNum w:abstractNumId="11">
+  <w:abstractNum w:abstractNumId="15">
     <w:nsid w:val="60AB38CA"/>
     <w:multiLevelType w:val="multilevel"/>
     <w:tmpl w:val="B28AF8C8"/>
@@ -14254,7 +15436,7 @@
       </w:pPr>
     </w:lvl>
   </w:abstractNum>
-  <w:abstractNum w:abstractNumId="12">
+  <w:abstractNum w:abstractNumId="16">
     <w:nsid w:val="61D60CB2"/>
     <w:multiLevelType w:val="multilevel"/>
     <w:tmpl w:val="65AA93D6"/>
@@ -14340,7 +15522,7 @@
       </w:pPr>
     </w:lvl>
   </w:abstractNum>
-  <w:abstractNum w:abstractNumId="13">
+  <w:abstractNum w:abstractNumId="17">
     <w:nsid w:val="6A9F151E"/>
     <w:multiLevelType w:val="multilevel"/>
     <w:tmpl w:val="C20AA2C4"/>
@@ -14426,7 +15608,7 @@
       </w:pPr>
     </w:lvl>
   </w:abstractNum>
-  <w:abstractNum w:abstractNumId="14">
+  <w:abstractNum w:abstractNumId="18">
     <w:nsid w:val="6B451468"/>
     <w:multiLevelType w:val="multilevel"/>
     <w:tmpl w:val="0F80126A"/>
@@ -14512,7 +15694,7 @@
       </w:pPr>
     </w:lvl>
   </w:abstractNum>
-  <w:abstractNum w:abstractNumId="15">
+  <w:abstractNum w:abstractNumId="19">
     <w:nsid w:val="6FC7698A"/>
     <w:multiLevelType w:val="multilevel"/>
     <w:tmpl w:val="50F897F2"/>
@@ -14598,7 +15780,7 @@
       </w:pPr>
     </w:lvl>
   </w:abstractNum>
-  <w:abstractNum w:abstractNumId="16">
+  <w:abstractNum w:abstractNumId="20">
     <w:nsid w:val="7D5D1B96"/>
     <w:multiLevelType w:val="multilevel"/>
     <w:tmpl w:val="1E0066DE"/>
@@ -14685,55 +15867,67 @@
     </w:lvl>
   </w:abstractNum>
   <w:num w:numId="1">
-    <w:abstractNumId w:val="6"/>
+    <w:abstractNumId w:val="9"/>
   </w:num>
   <w:num w:numId="2">
+    <w:abstractNumId w:val="17"/>
+  </w:num>
+  <w:num w:numId="3">
+    <w:abstractNumId w:val="16"/>
+  </w:num>
+  <w:num w:numId="4">
+    <w:abstractNumId w:val="20"/>
+  </w:num>
+  <w:num w:numId="5">
+    <w:abstractNumId w:val="14"/>
+  </w:num>
+  <w:num w:numId="6">
+    <w:abstractNumId w:val="2"/>
+  </w:num>
+  <w:num w:numId="7">
+    <w:abstractNumId w:val="11"/>
+  </w:num>
+  <w:num w:numId="8">
+    <w:abstractNumId w:val="8"/>
+  </w:num>
+  <w:num w:numId="9">
+    <w:abstractNumId w:val="15"/>
+  </w:num>
+  <w:num w:numId="10">
+    <w:abstractNumId w:val="18"/>
+  </w:num>
+  <w:num w:numId="11">
+    <w:abstractNumId w:val="19"/>
+  </w:num>
+  <w:num w:numId="12">
     <w:abstractNumId w:val="13"/>
   </w:num>
-  <w:num w:numId="3">
-    <w:abstractNumId w:val="12"/>
+  <w:num w:numId="13">
+    <w:abstractNumId w:val="4"/>
   </w:num>
-  <w:num w:numId="4">
-    <w:abstractNumId w:val="16"/>
+  <w:num w:numId="14">
+    <w:abstractNumId w:val="7"/>
   </w:num>
-  <w:num w:numId="5">
-    <w:abstractNumId w:val="10"/>
-  </w:num>
-  <w:num w:numId="6">
-    <w:abstractNumId w:val="1"/>
-  </w:num>
-  <w:num w:numId="7">
-    <w:abstractNumId w:val="8"/>
-  </w:num>
-  <w:num w:numId="8">
-    <w:abstractNumId w:val="5"/>
-  </w:num>
-  <w:num w:numId="9">
-    <w:abstractNumId w:val="11"/>
-  </w:num>
-  <w:num w:numId="10">
-    <w:abstractNumId w:val="14"/>
-  </w:num>
-  <w:num w:numId="11">
-    <w:abstractNumId w:val="15"/>
-  </w:num>
-  <w:num w:numId="12">
-    <w:abstractNumId w:val="9"/>
-  </w:num>
-  <w:num w:numId="13">
+  <w:num w:numId="15">
     <w:abstractNumId w:val="3"/>
   </w:num>
-  <w:num w:numId="14">
-    <w:abstractNumId w:val="4"/>
-  </w:num>
-  <w:num w:numId="15">
-    <w:abstractNumId w:val="2"/>
-  </w:num>
   <w:num w:numId="16">
-    <w:abstractNumId w:val="7"/>
+    <w:abstractNumId w:val="10"/>
   </w:num>
   <w:num w:numId="17">
     <w:abstractNumId w:val="0"/>
+  </w:num>
+  <w:num w:numId="18">
+    <w:abstractNumId w:val="1"/>
+  </w:num>
+  <w:num w:numId="19">
+    <w:abstractNumId w:val="6"/>
+  </w:num>
+  <w:num w:numId="20">
+    <w:abstractNumId w:val="5"/>
+  </w:num>
+  <w:num w:numId="21">
+    <w:abstractNumId w:val="12"/>
   </w:num>
 </w:numbering>
 </file>
@@ -15412,6 +16606,32 @@
       </w:tblCellMar>
     </w:tblPr>
   </w:style>
+  <w:style w:type="character" w:styleId="Textodelmarcadordeposicin">
+    <w:name w:val="Placeholder Text"/>
+    <w:basedOn w:val="Fuentedeprrafopredeter"/>
+    <w:uiPriority w:val="99"/>
+    <w:semiHidden/>
+    <w:rsid w:val="009502D0"/>
+    <w:rPr>
+      <w:color w:val="808080"/>
+    </w:rPr>
+  </w:style>
+  <w:style w:type="paragraph" w:styleId="Prrafodelista">
+    <w:name w:val="List Paragraph"/>
+    <w:basedOn w:val="Normal"/>
+    <w:uiPriority w:val="34"/>
+    <w:qFormat/>
+    <w:rsid w:val="009502D0"/>
+    <w:pPr>
+      <w:spacing w:after="200" w:line="276" w:lineRule="auto"/>
+      <w:ind w:left="720"/>
+      <w:contextualSpacing/>
+    </w:pPr>
+    <w:rPr>
+      <w:rFonts w:asciiTheme="minorHAnsi" w:eastAsiaTheme="minorEastAsia" w:hAnsiTheme="minorHAnsi" w:cstheme="minorBidi"/>
+      <w:lang w:val="es-MX"/>
+    </w:rPr>
+  </w:style>
 </w:styles>
 </file>
 
@@ -15563,25 +16783,170 @@
         </w:p>
       </w:docPartBody>
     </w:docPart>
+    <w:docPart>
+      <w:docPartPr>
+        <w:name w:val="4ADCE276708C4973AA952D4E56E8A5A0"/>
+        <w:category>
+          <w:name w:val="General"/>
+          <w:gallery w:val="placeholder"/>
+        </w:category>
+        <w:types>
+          <w:type w:val="bbPlcHdr"/>
+        </w:types>
+        <w:behaviors>
+          <w:behavior w:val="content"/>
+        </w:behaviors>
+        <w:guid w:val="{D955943D-9CF8-489B-826B-533208CDCA33}"/>
+      </w:docPartPr>
+      <w:docPartBody>
+        <w:p>
+          <w:pPr>
+            <w:pStyle w:val="4ADCE276708C4973AA952D4E56E8A5A0"/>
+          </w:pPr>
+          <w:r>
+            <w:rPr>
+              <w:rStyle w:val="Textodelmarcadordeposicin"/>
+            </w:rPr>
+            <w:t>Haga clic aquí para escribir texto.</w:t>
+          </w:r>
+        </w:p>
+      </w:docPartBody>
+    </w:docPart>
+    <w:docPart>
+      <w:docPartPr>
+        <w:name w:val="D1CC0E4F4E8B4EB89112F93B014CD08D"/>
+        <w:category>
+          <w:name w:val="General"/>
+          <w:gallery w:val="placeholder"/>
+        </w:category>
+        <w:types>
+          <w:type w:val="bbPlcHdr"/>
+        </w:types>
+        <w:behaviors>
+          <w:behavior w:val="content"/>
+        </w:behaviors>
+        <w:guid w:val="{B872B9AB-628A-4C5D-9BC2-215E8904373A}"/>
+      </w:docPartPr>
+      <w:docPartBody>
+        <w:p>
+          <w:pPr>
+            <w:pStyle w:val="D1CC0E4F4E8B4EB89112F93B014CD08D"/>
+          </w:pPr>
+          <w:r>
+            <w:rPr>
+              <w:rStyle w:val="Textodelmarcadordeposicin"/>
+            </w:rPr>
+            <w:t>Haga clic aquí para escribir una fecha.</w:t>
+          </w:r>
+        </w:p>
+      </w:docPartBody>
+    </w:docPart>
+    <w:docPart>
+      <w:docPartPr>
+        <w:name w:val="E5F39A204E7748189330D2774258CF25"/>
+        <w:category>
+          <w:name w:val="General"/>
+          <w:gallery w:val="placeholder"/>
+        </w:category>
+        <w:types>
+          <w:type w:val="bbPlcHdr"/>
+        </w:types>
+        <w:behaviors>
+          <w:behavior w:val="content"/>
+        </w:behaviors>
+        <w:guid w:val="{A9FC91BE-7B36-4A97-8CF4-3B5F75D414EB}"/>
+      </w:docPartPr>
+      <w:docPartBody>
+        <w:p>
+          <w:pPr>
+            <w:pStyle w:val="E5F39A204E7748189330D2774258CF25"/>
+          </w:pPr>
+          <w:r>
+            <w:rPr>
+              <w:rStyle w:val="Textodelmarcadordeposicin"/>
+            </w:rPr>
+            <w:t>Haga clic aquí para escribir texto.</w:t>
+          </w:r>
+        </w:p>
+      </w:docPartBody>
+    </w:docPart>
+    <w:docPart>
+      <w:docPartPr>
+        <w:name w:val="B7234D6EDDEC4E1ABB5E210006E77560"/>
+        <w:category>
+          <w:name w:val="General"/>
+          <w:gallery w:val="placeholder"/>
+        </w:category>
+        <w:types>
+          <w:type w:val="bbPlcHdr"/>
+        </w:types>
+        <w:behaviors>
+          <w:behavior w:val="content"/>
+        </w:behaviors>
+        <w:guid w:val="{727D6C28-59BB-4A90-8B8D-EF6CE4F37517}"/>
+      </w:docPartPr>
+      <w:docPartBody>
+        <w:p>
+          <w:pPr>
+            <w:pStyle w:val="B7234D6EDDEC4E1ABB5E210006E77560"/>
+          </w:pPr>
+          <w:r>
+            <w:rPr>
+              <w:rStyle w:val="Textodelmarcadordeposicin"/>
+            </w:rPr>
+            <w:t>Haga clic aquí para escribir texto.</w:t>
+          </w:r>
+        </w:p>
+      </w:docPartBody>
+    </w:docPart>
+    <w:docPart>
+      <w:docPartPr>
+        <w:name w:val="90B143D2F69A406A952DDC0313E20849"/>
+        <w:category>
+          <w:name w:val="General"/>
+          <w:gallery w:val="placeholder"/>
+        </w:category>
+        <w:types>
+          <w:type w:val="bbPlcHdr"/>
+        </w:types>
+        <w:behaviors>
+          <w:behavior w:val="content"/>
+        </w:behaviors>
+        <w:guid w:val="{0F5A7D93-AA81-4E8D-B020-0E56D89EA6C1}"/>
+      </w:docPartPr>
+      <w:docPartBody>
+        <w:p>
+          <w:pPr>
+            <w:pStyle w:val="90B143D2F69A406A952DDC0313E20849"/>
+          </w:pPr>
+          <w:r>
+            <w:rPr>
+              <w:rStyle w:val="Textodelmarcadordeposicin"/>
+            </w:rPr>
+            <w:t>Elija un elemento.</w:t>
+          </w:r>
+        </w:p>
+      </w:docPartBody>
+    </w:docPart>
   </w:docParts>
 </w:glossaryDocument>
 </file>
 
 <file path=word/glossary/fontTable.xml><?xml version="1.0" encoding="utf-8"?>
 <w:fonts xmlns:mc="http://schemas.openxmlformats.org/markup-compatibility/2006" xmlns:r="http://schemas.openxmlformats.org/officeDocument/2006/relationships" xmlns:w="http://schemas.openxmlformats.org/wordprocessingml/2006/main" xmlns:w14="http://schemas.microsoft.com/office/word/2010/wordml" xmlns:w15="http://schemas.microsoft.com/office/word/2012/wordml" mc:Ignorable="w14 w15">
+  <w:font w:name="Times New Roman">
+    <w:panose1 w:val="02020603050405020304"/>
+    <w:charset w:val="00"/>
+    <w:family w:val="roman"/>
+    <w:pitch w:val="variable"/>
+    <w:sig w:usb0="E0002EFF" w:usb1="C000785B" w:usb2="00000009" w:usb3="00000000" w:csb0="000001FF" w:csb1="00000000"/>
+  </w:font>
   <w:font w:name="Calibri">
     <w:panose1 w:val="020F0502020204030204"/>
     <w:charset w:val="00"/>
     <w:family w:val="swiss"/>
     <w:pitch w:val="variable"/>
     <w:sig w:usb0="E0002AFF" w:usb1="C000247B" w:usb2="00000009" w:usb3="00000000" w:csb0="000001FF" w:csb1="00000000"/>
-  </w:font>
-  <w:font w:name="Times New Roman">
-    <w:panose1 w:val="02020603050405020304"/>
-    <w:charset w:val="00"/>
-    <w:family w:val="roman"/>
-    <w:pitch w:val="variable"/>
-    <w:sig w:usb0="E0002EFF" w:usb1="C000785B" w:usb2="00000009" w:usb3="00000000" w:csb0="000001FF" w:csb1="00000000"/>
   </w:font>
   <w:font w:name="Georgia">
     <w:panose1 w:val="02040502050405020303"/>
@@ -15590,19 +16955,19 @@
     <w:pitch w:val="variable"/>
     <w:sig w:usb0="00000287" w:usb1="00000000" w:usb2="00000000" w:usb3="00000000" w:csb0="0000009F" w:csb1="00000000"/>
   </w:font>
+  <w:font w:name="Cambria">
+    <w:panose1 w:val="02040503050406030204"/>
+    <w:charset w:val="00"/>
+    <w:family w:val="roman"/>
+    <w:pitch w:val="variable"/>
+    <w:sig w:usb0="E00006FF" w:usb1="420024FF" w:usb2="02000000" w:usb3="00000000" w:csb0="0000019F" w:csb1="00000000"/>
+  </w:font>
   <w:font w:name="Arial">
     <w:panose1 w:val="020B0604020202020204"/>
     <w:charset w:val="00"/>
     <w:family w:val="swiss"/>
     <w:pitch w:val="variable"/>
     <w:sig w:usb0="E0002EFF" w:usb1="C000785B" w:usb2="00000009" w:usb3="00000000" w:csb0="000001FF" w:csb1="00000000"/>
-  </w:font>
-  <w:font w:name="Cambria">
-    <w:panose1 w:val="02040503050406030204"/>
-    <w:charset w:val="00"/>
-    <w:family w:val="roman"/>
-    <w:pitch w:val="variable"/>
-    <w:sig w:usb0="E00006FF" w:usb1="420024FF" w:usb2="02000000" w:usb3="00000000" w:csb0="0000019F" w:csb1="00000000"/>
   </w:font>
   <w:font w:name="Calibri Light">
     <w:panose1 w:val="020F0302020204030204"/>
@@ -15632,6 +16997,7 @@
     <w:rsidRoot w:val="00456F18"/>
     <w:rsid w:val="00280487"/>
     <w:rsid w:val="00456F18"/>
+    <w:rsid w:val="00765485"/>
     <w:rsid w:val="00923E13"/>
   </w:rsids>
   <m:mathPr>
@@ -16081,7 +17447,7 @@
     <w:basedOn w:val="Fuentedeprrafopredeter"/>
     <w:uiPriority w:val="99"/>
     <w:semiHidden/>
-    <w:rsid w:val="00456F18"/>
+    <w:rsid w:val="00765485"/>
     <w:rPr>
       <w:color w:val="808080"/>
     </w:rPr>
@@ -16105,6 +17471,26 @@
   <w:style w:type="paragraph" w:customStyle="1" w:styleId="6242F094289A4E72A0713737DB1EB03A">
     <w:name w:val="6242F094289A4E72A0713737DB1EB03A"/>
     <w:rsid w:val="00456F18"/>
+  </w:style>
+  <w:style w:type="paragraph" w:customStyle="1" w:styleId="4ADCE276708C4973AA952D4E56E8A5A0">
+    <w:name w:val="4ADCE276708C4973AA952D4E56E8A5A0"/>
+    <w:rsid w:val="00765485"/>
+  </w:style>
+  <w:style w:type="paragraph" w:customStyle="1" w:styleId="D1CC0E4F4E8B4EB89112F93B014CD08D">
+    <w:name w:val="D1CC0E4F4E8B4EB89112F93B014CD08D"/>
+    <w:rsid w:val="00765485"/>
+  </w:style>
+  <w:style w:type="paragraph" w:customStyle="1" w:styleId="E5F39A204E7748189330D2774258CF25">
+    <w:name w:val="E5F39A204E7748189330D2774258CF25"/>
+    <w:rsid w:val="00765485"/>
+  </w:style>
+  <w:style w:type="paragraph" w:customStyle="1" w:styleId="B7234D6EDDEC4E1ABB5E210006E77560">
+    <w:name w:val="B7234D6EDDEC4E1ABB5E210006E77560"/>
+    <w:rsid w:val="00765485"/>
+  </w:style>
+  <w:style w:type="paragraph" w:customStyle="1" w:styleId="90B143D2F69A406A952DDC0313E20849">
+    <w:name w:val="90B143D2F69A406A952DDC0313E20849"/>
+    <w:rsid w:val="00765485"/>
   </w:style>
 </w:styles>
 </file>
@@ -16441,7 +17827,7 @@
 </file>
 
 <file path=customXml/itemProps1.xml><?xml version="1.0" encoding="utf-8"?>
-<ds:datastoreItem xmlns:ds="http://schemas.openxmlformats.org/officeDocument/2006/customXml" ds:itemID="{D058960E-FFE5-4B9F-85E9-27CDA0554CB6}">
+<ds:datastoreItem xmlns:ds="http://schemas.openxmlformats.org/officeDocument/2006/customXml" ds:itemID="{25D03DC5-024D-4E1F-9764-168E22B9C729}">
   <ds:schemaRefs>
     <ds:schemaRef ds:uri="http://schemas.openxmlformats.org/officeDocument/2006/bibliography"/>
   </ds:schemaRefs>

</xml_diff>

<commit_message>
Más diagramas de acividades
</commit_message>
<xml_diff>
--- a/entregable.docx
+++ b/entregable.docx
@@ -9466,7 +9466,16 @@
                 </w:r>
                 <w:proofErr w:type="spellEnd"/>
                 <w:r>
-                  <w:t xml:space="preserve"> selecciona da clic en “Reporte dictamen”.(ver EX1) (ver FA1, FA2)</w:t>
+                  <w:t xml:space="preserve"> selecciona </w:t>
+                </w:r>
+                <w:r>
+                  <w:t xml:space="preserve">“Reporte dictamen” </w:t>
+                </w:r>
+                <w:r>
+                  <w:t>(ver EX1) (ver FA1, FA2)</w:t>
+                </w:r>
+                <w:r>
+                  <w:t>.</w:t>
                 </w:r>
               </w:p>
               <w:p>
@@ -9477,7 +9486,10 @@
                   <w:t>3</w:t>
                 </w:r>
                 <w:r>
-                  <w:t>.- El sistema muestra la pantalla con una opción de selección de búsqueda por periodo.</w:t>
+                  <w:t xml:space="preserve">.- El sistema muestra la pantalla con </w:t>
+                </w:r>
+                <w:r>
+                  <w:t>los periodos guardados en la base de datos.</w:t>
                 </w:r>
               </w:p>
               <w:p>
@@ -9515,12 +9527,7 @@
                   <w:spacing w:after="0"/>
                 </w:pPr>
                 <w:r>
-                  <w:t>6</w:t>
-                </w:r>
-                <w:bookmarkStart w:id="0" w:name="_GoBack"/>
-                <w:bookmarkEnd w:id="0"/>
-                <w:r>
-                  <w:t xml:space="preserve">.- El </w:t>
+                  <w:t xml:space="preserve">6.- El </w:t>
                 </w:r>
                 <w:proofErr w:type="spellStart"/>
                 <w:r>
@@ -9631,7 +9638,31 @@
                   <w:rPr>
                     <w:rFonts w:cs="Arial"/>
                   </w:rPr>
-                  <w:t>El sistema muestra una pantalla con dos opciones de opciones búsqueda, “búsqueda por periodo”, “todos los periodos”.</w:t>
+                  <w:t>El sistema muestra una pantalla con dos opciones</w:t>
+                </w:r>
+                <w:r>
+                  <w:rPr>
+                    <w:rFonts w:cs="Arial"/>
+                  </w:rPr>
+                  <w:t xml:space="preserve"> de</w:t>
+                </w:r>
+                <w:r>
+                  <w:rPr>
+                    <w:rFonts w:cs="Arial"/>
+                  </w:rPr>
+                  <w:t xml:space="preserve"> </w:t>
+                </w:r>
+                <w:r>
+                  <w:rPr>
+                    <w:rFonts w:cs="Arial"/>
+                  </w:rPr>
+                  <w:t>búsqueda:</w:t>
+                </w:r>
+                <w:r>
+                  <w:rPr>
+                    <w:rFonts w:cs="Arial"/>
+                  </w:rPr>
+                  <w:t xml:space="preserve"> “búsqueda por periodo”, “todos los periodos”.</w:t>
                 </w:r>
               </w:p>
               <w:p>
@@ -9970,12 +10001,21 @@
                 </w:tcBorders>
               </w:tcPr>
               <w:p>
+                <w:pPr>
+                  <w:spacing w:after="0"/>
+                </w:pPr>
                 <w:r>
                   <w:t>EX1.- Error de conexión.</w:t>
                 </w:r>
               </w:p>
               <w:p>
                 <w:pPr>
+                  <w:spacing w:after="0"/>
+                </w:pPr>
+              </w:p>
+              <w:p>
+                <w:pPr>
+                  <w:spacing w:after="0"/>
                   <w:rPr>
                     <w:rFonts w:cs="Arial"/>
                   </w:rPr>
@@ -9990,11 +10030,24 @@
                   <w:rPr>
                     <w:rFonts w:cs="Arial"/>
                   </w:rPr>
-                  <w:t>El sistema muestra un mensaje de error, “El sistema no se pudo conectar con la base de datos” y un botón de cancelar.</w:t>
+                  <w:t xml:space="preserve">El sistema muestra un mensaje de error, “El sistema no se pudo conectar con la base de datos” y un botón </w:t>
+                </w:r>
+                <w:r>
+                  <w:rPr>
+                    <w:rFonts w:cs="Arial"/>
+                  </w:rPr>
+                  <w:t>de aceptar</w:t>
+                </w:r>
+                <w:r>
+                  <w:rPr>
+                    <w:rFonts w:cs="Arial"/>
+                  </w:rPr>
+                  <w:t>.</w:t>
                 </w:r>
               </w:p>
               <w:p>
                 <w:pPr>
+                  <w:spacing w:after="0"/>
                   <w:rPr>
                     <w:rFonts w:cs="Arial"/>
                   </w:rPr>
@@ -10023,11 +10076,24 @@
                   <w:rPr>
                     <w:rFonts w:cs="Arial"/>
                   </w:rPr>
-                  <w:t xml:space="preserve"> da clic en cancelar.</w:t>
+                  <w:t xml:space="preserve"> da clic en </w:t>
+                </w:r>
+                <w:r>
+                  <w:rPr>
+                    <w:rFonts w:cs="Arial"/>
+                  </w:rPr>
+                  <w:t>aceptar</w:t>
+                </w:r>
+                <w:r>
+                  <w:rPr>
+                    <w:rFonts w:cs="Arial"/>
+                  </w:rPr>
+                  <w:t>.</w:t>
                 </w:r>
               </w:p>
               <w:p>
                 <w:pPr>
+                  <w:spacing w:after="0"/>
                   <w:rPr>
                     <w:rFonts w:cs="Arial"/>
                   </w:rPr>
@@ -10239,7 +10305,19 @@
                   <w:rPr>
                     <w:rFonts w:cs="Arial"/>
                   </w:rPr>
-                  <w:t>Reporte de dictamen, reporte de HARDWARE, reporte de SOFTWARE, en formato PDF.</w:t>
+                  <w:t>Reporte de dictamen, reporte de</w:t>
+                </w:r>
+                <w:r>
+                  <w:rPr>
+                    <w:rFonts w:cs="Arial"/>
+                  </w:rPr>
+                  <w:t xml:space="preserve"> HARDWARE, reporte de SOFTWARE </w:t>
+                </w:r>
+                <w:r>
+                  <w:rPr>
+                    <w:rFonts w:cs="Arial"/>
+                  </w:rPr>
+                  <w:t>en formato PDF.</w:t>
                 </w:r>
               </w:p>
             </w:tc>
@@ -11112,26 +11190,39 @@
               <w:rPr>
                 <w:color w:val="000000"/>
               </w:rPr>
+              <w:t xml:space="preserve">2. </w:t>
+            </w:r>
+            <w:r>
+              <w:rPr>
+                <w:color w:val="000000"/>
+              </w:rPr>
+              <w:t xml:space="preserve">El sistema muestra un formulario, pidiendo </w:t>
+            </w:r>
+            <w:r>
+              <w:rPr>
+                <w:color w:val="000000"/>
+              </w:rPr>
+              <w:t xml:space="preserve">información de la </w:t>
+            </w:r>
+            <w:r>
+              <w:rPr>
+                <w:color w:val="000000"/>
+              </w:rPr>
               <w:lastRenderedPageBreak/>
-              <w:t xml:space="preserve">2. </w:t>
-            </w:r>
-            <w:r>
-              <w:rPr>
-                <w:color w:val="000000"/>
-              </w:rPr>
-              <w:t xml:space="preserve">El sistema muestra un formulario, pidiendo </w:t>
-            </w:r>
-            <w:r>
-              <w:rPr>
-                <w:color w:val="000000"/>
-              </w:rPr>
-              <w:t xml:space="preserve">información de la licencia </w:t>
-            </w:r>
-            <w:r>
-              <w:rPr>
-                <w:color w:val="000000"/>
-              </w:rPr>
-              <w:t>(clave, fecha de inicio, fecha del fin</w:t>
+              <w:t xml:space="preserve">licencia </w:t>
+            </w:r>
+            <w:r>
+              <w:rPr>
+                <w:color w:val="000000"/>
+              </w:rPr>
+              <w:t>(</w:t>
+            </w:r>
+            <w:bookmarkStart w:id="0" w:name="_GoBack"/>
+            <w:r>
+              <w:rPr>
+                <w:color w:val="000000"/>
+              </w:rPr>
+              <w:t>clave, fecha de inicio, fecha del fin</w:t>
             </w:r>
             <w:r>
               <w:t>,</w:t>
@@ -11163,6 +11254,7 @@
               </w:rPr>
               <w:t>, tipo</w:t>
             </w:r>
+            <w:bookmarkEnd w:id="0"/>
             <w:r>
               <w:rPr>
                 <w:color w:val="000000"/>
@@ -11918,14 +12010,20 @@
               <w:rPr>
                 <w:color w:val="000000"/>
               </w:rPr>
+              <w:t xml:space="preserve">1. </w:t>
+            </w:r>
+            <w:r>
+              <w:rPr>
+                <w:color w:val="000000"/>
+              </w:rPr>
+              <w:t xml:space="preserve">El sistema muestra una ventana emergente diciendo: Error. </w:t>
+            </w:r>
+            <w:r>
+              <w:rPr>
+                <w:color w:val="000000"/>
+              </w:rPr>
               <w:lastRenderedPageBreak/>
-              <w:t xml:space="preserve">1. </w:t>
-            </w:r>
-            <w:r>
-              <w:rPr>
-                <w:color w:val="000000"/>
-              </w:rPr>
-              <w:t>El sistema muestra una ventana emergente diciendo: Error. Hubo una falla al conectar con la base de datos.</w:t>
+              <w:t>Hubo una falla al conectar con la base de datos.</w:t>
             </w:r>
           </w:p>
           <w:p>
@@ -13030,20 +13128,26 @@
               <w:rPr>
                 <w:color w:val="000000"/>
               </w:rPr>
+              <w:t xml:space="preserve">6. </w:t>
+            </w:r>
+            <w:r>
+              <w:rPr>
+                <w:color w:val="000000"/>
+              </w:rPr>
+              <w:t>El sistema muestra un mensaje “Éxito al guardar</w:t>
+            </w:r>
+            <w:r>
+              <w:rPr>
+                <w:color w:val="000000"/>
+              </w:rPr>
+              <w:t xml:space="preserve"> dictamen </w:t>
+            </w:r>
+            <w:r>
+              <w:rPr>
+                <w:color w:val="000000"/>
+              </w:rPr>
               <w:lastRenderedPageBreak/>
-              <w:t xml:space="preserve">6. </w:t>
-            </w:r>
-            <w:r>
-              <w:rPr>
-                <w:color w:val="000000"/>
-              </w:rPr>
-              <w:t>El sistema muestra un mensaje “Éxito al guardar</w:t>
-            </w:r>
-            <w:r>
-              <w:rPr>
-                <w:color w:val="000000"/>
-              </w:rPr>
-              <w:t xml:space="preserve"> dictamen técnico</w:t>
+              <w:t>técnico</w:t>
             </w:r>
             <w:r>
               <w:rPr>
@@ -17827,7 +17931,7 @@
 </file>
 
 <file path=customXml/itemProps1.xml><?xml version="1.0" encoding="utf-8"?>
-<ds:datastoreItem xmlns:ds="http://schemas.openxmlformats.org/officeDocument/2006/customXml" ds:itemID="{25D03DC5-024D-4E1F-9764-168E22B9C729}">
+<ds:datastoreItem xmlns:ds="http://schemas.openxmlformats.org/officeDocument/2006/customXml" ds:itemID="{253A6648-AD59-43C2-9C8A-6CEE0E6883E4}">
   <ds:schemaRefs>
     <ds:schemaRef ds:uri="http://schemas.openxmlformats.org/officeDocument/2006/bibliography"/>
   </ds:schemaRefs>

</xml_diff>